<commit_message>
up nhiem vu hoan thanh 3 tuan
</commit_message>
<xml_diff>
--- a/Tài Liệu SRS.docx
+++ b/Tài Liệu SRS.docx
@@ -2627,7 +2627,9 @@
     </w:sdt>
     <w:p>
       <w:pPr>
-        <w:spacing w:after="200" w:line="276" w:lineRule="auto"/>
+        <w:pStyle w:val="ListParagraph"/>
+        <w:spacing w:before="2640" w:after="100" w:afterAutospacing="1"/>
+        <w:ind w:left="0"/>
         <w:rPr>
           <w:rFonts w:ascii="Times New Roman" w:hAnsi="Times New Roman" w:cs="Times New Roman"/>
           <w:bCs/>
@@ -2639,50 +2641,6 @@
           <w:lang w:val="vi-VN"/>
         </w:rPr>
       </w:pPr>
-    </w:p>
-    <w:p>
-      <w:pPr>
-        <w:pStyle w:val="ListParagraph"/>
-        <w:spacing w:before="2640" w:after="100" w:afterAutospacing="1"/>
-        <w:ind w:left="0"/>
-        <w:jc w:val="center"/>
-        <w:rPr>
-          <w:rFonts w:ascii="Times New Roman" w:hAnsi="Times New Roman" w:cs="Times New Roman"/>
-          <w:bCs/>
-          <w:iCs/>
-          <w:noProof/>
-          <w:color w:val="000000" w:themeColor="text1"/>
-          <w:sz w:val="26"/>
-          <w:szCs w:val="26"/>
-          <w:lang w:val="vi-VN"/>
-        </w:rPr>
-      </w:pPr>
-      <w:r>
-        <w:rPr>
-          <w:rFonts w:ascii="Times New Roman" w:hAnsi="Times New Roman" w:cs="Times New Roman"/>
-          <w:bCs/>
-          <w:iCs/>
-          <w:noProof/>
-          <w:color w:val="000000" w:themeColor="text1"/>
-          <w:sz w:val="26"/>
-          <w:szCs w:val="26"/>
-          <w:lang w:val="vi-VN"/>
-        </w:rPr>
-        <w:tab/>
-      </w:r>
-      <w:r>
-        <w:rPr>
-          <w:rFonts w:ascii="Times New Roman" w:hAnsi="Times New Roman" w:cs="Times New Roman"/>
-          <w:bCs/>
-          <w:iCs/>
-          <w:noProof/>
-          <w:color w:val="000000" w:themeColor="text1"/>
-          <w:sz w:val="26"/>
-          <w:szCs w:val="26"/>
-          <w:lang w:val="vi-VN"/>
-        </w:rPr>
-        <w:tab/>
-      </w:r>
     </w:p>
     <w:p>
       <w:pPr>
@@ -2842,20 +2800,6 @@
     </w:p>
     <w:p>
       <w:pPr>
-        <w:rPr>
-          <w:color w:val="000000" w:themeColor="text1"/>
-        </w:rPr>
-      </w:pPr>
-    </w:p>
-    <w:p>
-      <w:pPr>
-        <w:rPr>
-          <w:color w:val="000000" w:themeColor="text1"/>
-        </w:rPr>
-      </w:pPr>
-    </w:p>
-    <w:p>
-      <w:pPr>
         <w:pStyle w:val="Heading2"/>
         <w:rPr>
           <w:noProof/>
@@ -3691,38 +3635,6 @@
     </w:p>
     <w:p>
       <w:pPr>
-        <w:pStyle w:val="ListParagraph"/>
-        <w:spacing w:before="2640" w:after="100" w:afterAutospacing="1"/>
-        <w:ind w:left="0"/>
-        <w:rPr>
-          <w:rFonts w:ascii="Times New Roman" w:hAnsi="Times New Roman" w:cs="Times New Roman"/>
-          <w:bCs/>
-          <w:iCs/>
-          <w:noProof/>
-          <w:color w:val="000000" w:themeColor="text1"/>
-          <w:sz w:val="26"/>
-          <w:szCs w:val="26"/>
-        </w:rPr>
-      </w:pPr>
-    </w:p>
-    <w:p>
-      <w:pPr>
-        <w:pStyle w:val="ListParagraph"/>
-        <w:spacing w:before="2640" w:after="100" w:afterAutospacing="1"/>
-        <w:ind w:left="0"/>
-        <w:rPr>
-          <w:rFonts w:ascii="Times New Roman" w:hAnsi="Times New Roman" w:cs="Times New Roman"/>
-          <w:bCs/>
-          <w:iCs/>
-          <w:noProof/>
-          <w:color w:val="000000" w:themeColor="text1"/>
-          <w:sz w:val="26"/>
-          <w:szCs w:val="26"/>
-        </w:rPr>
-      </w:pPr>
-    </w:p>
-    <w:p>
-      <w:pPr>
         <w:pStyle w:val="Heading2"/>
         <w:rPr>
           <w:noProof/>
@@ -4443,25 +4355,6 @@
         <w:lastRenderedPageBreak/>
         <w:t>Các chức năng đi kèm: lập hóa đơn bán hàng, nhập xuất dữ liệu bằng excel, json và scan từ mã vạch, in hóa đơn, xuất file báo cáo ra hình ảnh và excel.</w:t>
       </w:r>
-    </w:p>
-    <w:p>
-      <w:pPr>
-        <w:pStyle w:val="ListParagraph"/>
-        <w:numPr>
-          <w:ilvl w:val="0"/>
-          <w:numId w:val="23"/>
-        </w:numPr>
-        <w:spacing w:before="2640" w:after="100" w:afterAutospacing="1"/>
-        <w:rPr>
-          <w:rFonts w:ascii="Times New Roman" w:hAnsi="Times New Roman" w:cs="Times New Roman"/>
-          <w:bCs/>
-          <w:iCs/>
-          <w:noProof/>
-          <w:color w:val="000000" w:themeColor="text1"/>
-          <w:sz w:val="26"/>
-          <w:szCs w:val="26"/>
-        </w:rPr>
-      </w:pPr>
     </w:p>
     <w:p>
       <w:pPr>

</xml_diff>

<commit_message>
Cap nhat Moc 1
</commit_message>
<xml_diff>
--- a/Tài Liệu SRS.docx
+++ b/Tài Liệu SRS.docx
@@ -777,7 +777,7 @@
           <w:r>
             <w:fldChar w:fldCharType="separate"/>
           </w:r>
-          <w:hyperlink w:anchor="_Toc131111785" w:history="1">
+          <w:hyperlink w:anchor="_Toc132361008" w:history="1">
             <w:r>
               <w:rPr>
                 <w:rStyle w:val="Hyperlink"/>
@@ -818,7 +818,7 @@
                 <w:noProof/>
                 <w:webHidden/>
               </w:rPr>
-              <w:instrText xml:space="preserve"> PAGEREF _Toc131111785 \h </w:instrText>
+              <w:instrText xml:space="preserve"> PAGEREF _Toc132361008 \h </w:instrText>
             </w:r>
             <w:r>
               <w:rPr>
@@ -838,7 +838,7 @@
                 <w:noProof/>
                 <w:webHidden/>
               </w:rPr>
-              <w:t>3</w:t>
+              <w:t>2</w:t>
             </w:r>
             <w:r>
               <w:rPr>
@@ -861,7 +861,7 @@
               <w:noProof/>
             </w:rPr>
           </w:pPr>
-          <w:hyperlink w:anchor="_Toc131111786" w:history="1">
+          <w:hyperlink w:anchor="_Toc132361009" w:history="1">
             <w:r>
               <w:rPr>
                 <w:rStyle w:val="Hyperlink"/>
@@ -902,7 +902,7 @@
                 <w:noProof/>
                 <w:webHidden/>
               </w:rPr>
-              <w:instrText xml:space="preserve"> PAGEREF _Toc131111786 \h </w:instrText>
+              <w:instrText xml:space="preserve"> PAGEREF _Toc132361009 \h </w:instrText>
             </w:r>
             <w:r>
               <w:rPr>
@@ -922,7 +922,7 @@
                 <w:noProof/>
                 <w:webHidden/>
               </w:rPr>
-              <w:t>3</w:t>
+              <w:t>2</w:t>
             </w:r>
             <w:r>
               <w:rPr>
@@ -945,7 +945,7 @@
               <w:noProof/>
             </w:rPr>
           </w:pPr>
-          <w:hyperlink w:anchor="_Toc131111787" w:history="1">
+          <w:hyperlink w:anchor="_Toc132361010" w:history="1">
             <w:r>
               <w:rPr>
                 <w:rStyle w:val="Hyperlink"/>
@@ -986,7 +986,7 @@
                 <w:noProof/>
                 <w:webHidden/>
               </w:rPr>
-              <w:instrText xml:space="preserve"> PAGEREF _Toc131111787 \h </w:instrText>
+              <w:instrText xml:space="preserve"> PAGEREF _Toc132361010 \h </w:instrText>
             </w:r>
             <w:r>
               <w:rPr>
@@ -1006,7 +1006,7 @@
                 <w:noProof/>
                 <w:webHidden/>
               </w:rPr>
-              <w:t>3</w:t>
+              <w:t>2</w:t>
             </w:r>
             <w:r>
               <w:rPr>
@@ -1029,7 +1029,7 @@
               <w:noProof/>
             </w:rPr>
           </w:pPr>
-          <w:hyperlink w:anchor="_Toc131111788" w:history="1">
+          <w:hyperlink w:anchor="_Toc132361011" w:history="1">
             <w:r>
               <w:rPr>
                 <w:rStyle w:val="Hyperlink"/>
@@ -1070,7 +1070,7 @@
                 <w:noProof/>
                 <w:webHidden/>
               </w:rPr>
-              <w:instrText xml:space="preserve"> PAGEREF _Toc131111788 \h </w:instrText>
+              <w:instrText xml:space="preserve"> PAGEREF _Toc132361011 \h </w:instrText>
             </w:r>
             <w:r>
               <w:rPr>
@@ -1090,7 +1090,7 @@
                 <w:noProof/>
                 <w:webHidden/>
               </w:rPr>
-              <w:t>3</w:t>
+              <w:t>2</w:t>
             </w:r>
             <w:r>
               <w:rPr>
@@ -1113,7 +1113,7 @@
               <w:noProof/>
             </w:rPr>
           </w:pPr>
-          <w:hyperlink w:anchor="_Toc131111789" w:history="1">
+          <w:hyperlink w:anchor="_Toc132361012" w:history="1">
             <w:r>
               <w:rPr>
                 <w:rStyle w:val="Hyperlink"/>
@@ -1154,7 +1154,7 @@
                 <w:noProof/>
                 <w:webHidden/>
               </w:rPr>
-              <w:instrText xml:space="preserve"> PAGEREF _Toc131111789 \h </w:instrText>
+              <w:instrText xml:space="preserve"> PAGEREF _Toc132361012 \h </w:instrText>
             </w:r>
             <w:r>
               <w:rPr>
@@ -1174,7 +1174,7 @@
                 <w:noProof/>
                 <w:webHidden/>
               </w:rPr>
-              <w:t>4</w:t>
+              <w:t>3</w:t>
             </w:r>
             <w:r>
               <w:rPr>
@@ -1197,7 +1197,7 @@
               <w:noProof/>
             </w:rPr>
           </w:pPr>
-          <w:hyperlink w:anchor="_Toc131111790" w:history="1">
+          <w:hyperlink w:anchor="_Toc132361013" w:history="1">
             <w:r>
               <w:rPr>
                 <w:rStyle w:val="Hyperlink"/>
@@ -1238,7 +1238,7 @@
                 <w:noProof/>
                 <w:webHidden/>
               </w:rPr>
-              <w:instrText xml:space="preserve"> PAGEREF _Toc131111790 \h </w:instrText>
+              <w:instrText xml:space="preserve"> PAGEREF _Toc132361013 \h </w:instrText>
             </w:r>
             <w:r>
               <w:rPr>
@@ -1258,7 +1258,7 @@
                 <w:noProof/>
                 <w:webHidden/>
               </w:rPr>
-              <w:t>4</w:t>
+              <w:t>3</w:t>
             </w:r>
             <w:r>
               <w:rPr>
@@ -1281,7 +1281,7 @@
               <w:noProof/>
             </w:rPr>
           </w:pPr>
-          <w:hyperlink w:anchor="_Toc131111791" w:history="1">
+          <w:hyperlink w:anchor="_Toc132361014" w:history="1">
             <w:r>
               <w:rPr>
                 <w:rStyle w:val="Hyperlink"/>
@@ -1322,7 +1322,7 @@
                 <w:noProof/>
                 <w:webHidden/>
               </w:rPr>
-              <w:instrText xml:space="preserve"> PAGEREF _Toc131111791 \h </w:instrText>
+              <w:instrText xml:space="preserve"> PAGEREF _Toc132361014 \h </w:instrText>
             </w:r>
             <w:r>
               <w:rPr>
@@ -1342,7 +1342,7 @@
                 <w:noProof/>
                 <w:webHidden/>
               </w:rPr>
-              <w:t>5</w:t>
+              <w:t>4</w:t>
             </w:r>
             <w:r>
               <w:rPr>
@@ -1365,7 +1365,7 @@
               <w:noProof/>
             </w:rPr>
           </w:pPr>
-          <w:hyperlink w:anchor="_Toc131111792" w:history="1">
+          <w:hyperlink w:anchor="_Toc132361015" w:history="1">
             <w:r>
               <w:rPr>
                 <w:rStyle w:val="Hyperlink"/>
@@ -1406,7 +1406,7 @@
                 <w:noProof/>
                 <w:webHidden/>
               </w:rPr>
-              <w:instrText xml:space="preserve"> PAGEREF _Toc131111792 \h </w:instrText>
+              <w:instrText xml:space="preserve"> PAGEREF _Toc132361015 \h </w:instrText>
             </w:r>
             <w:r>
               <w:rPr>
@@ -1426,7 +1426,7 @@
                 <w:noProof/>
                 <w:webHidden/>
               </w:rPr>
-              <w:t>5</w:t>
+              <w:t>4</w:t>
             </w:r>
             <w:r>
               <w:rPr>
@@ -1449,7 +1449,7 @@
               <w:noProof/>
             </w:rPr>
           </w:pPr>
-          <w:hyperlink w:anchor="_Toc131111793" w:history="1">
+          <w:hyperlink w:anchor="_Toc132361016" w:history="1">
             <w:r>
               <w:rPr>
                 <w:rStyle w:val="Hyperlink"/>
@@ -1490,7 +1490,7 @@
                 <w:noProof/>
                 <w:webHidden/>
               </w:rPr>
-              <w:instrText xml:space="preserve"> PAGEREF _Toc131111793 \h </w:instrText>
+              <w:instrText xml:space="preserve"> PAGEREF _Toc132361016 \h </w:instrText>
             </w:r>
             <w:r>
               <w:rPr>
@@ -1510,7 +1510,7 @@
                 <w:noProof/>
                 <w:webHidden/>
               </w:rPr>
-              <w:t>5</w:t>
+              <w:t>4</w:t>
             </w:r>
             <w:r>
               <w:rPr>
@@ -1533,7 +1533,7 @@
               <w:noProof/>
             </w:rPr>
           </w:pPr>
-          <w:hyperlink w:anchor="_Toc131111794" w:history="1">
+          <w:hyperlink w:anchor="_Toc132361017" w:history="1">
             <w:r>
               <w:rPr>
                 <w:rStyle w:val="Hyperlink"/>
@@ -1574,7 +1574,7 @@
                 <w:noProof/>
                 <w:webHidden/>
               </w:rPr>
-              <w:instrText xml:space="preserve"> PAGEREF _Toc131111794 \h </w:instrText>
+              <w:instrText xml:space="preserve"> PAGEREF _Toc132361017 \h </w:instrText>
             </w:r>
             <w:r>
               <w:rPr>
@@ -1594,7 +1594,7 @@
                 <w:noProof/>
                 <w:webHidden/>
               </w:rPr>
-              <w:t>5</w:t>
+              <w:t>4</w:t>
             </w:r>
             <w:r>
               <w:rPr>
@@ -1617,7 +1617,7 @@
               <w:noProof/>
             </w:rPr>
           </w:pPr>
-          <w:hyperlink w:anchor="_Toc131111795" w:history="1">
+          <w:hyperlink w:anchor="_Toc132361018" w:history="1">
             <w:r>
               <w:rPr>
                 <w:rStyle w:val="Hyperlink"/>
@@ -1637,7 +1637,7 @@
                 <w:rStyle w:val="Hyperlink"/>
                 <w:noProof/>
               </w:rPr>
-              <w:t>Môi trường vận hành</w:t>
+              <w:t>Công nghệ sử dụng</w:t>
             </w:r>
             <w:r>
               <w:rPr>
@@ -1658,7 +1658,7 @@
                 <w:noProof/>
                 <w:webHidden/>
               </w:rPr>
-              <w:instrText xml:space="preserve"> PAGEREF _Toc131111795 \h </w:instrText>
+              <w:instrText xml:space="preserve"> PAGEREF _Toc132361018 \h </w:instrText>
             </w:r>
             <w:r>
               <w:rPr>
@@ -1678,7 +1678,7 @@
                 <w:noProof/>
                 <w:webHidden/>
               </w:rPr>
-              <w:t>6</w:t>
+              <w:t>4</w:t>
             </w:r>
             <w:r>
               <w:rPr>
@@ -1701,7 +1701,7 @@
               <w:noProof/>
             </w:rPr>
           </w:pPr>
-          <w:hyperlink w:anchor="_Toc131111796" w:history="1">
+          <w:hyperlink w:anchor="_Toc132361019" w:history="1">
             <w:r>
               <w:rPr>
                 <w:rStyle w:val="Hyperlink"/>
@@ -1742,7 +1742,7 @@
                 <w:noProof/>
                 <w:webHidden/>
               </w:rPr>
-              <w:instrText xml:space="preserve"> PAGEREF _Toc131111796 \h </w:instrText>
+              <w:instrText xml:space="preserve"> PAGEREF _Toc132361019 \h </w:instrText>
             </w:r>
             <w:r>
               <w:rPr>
@@ -1762,7 +1762,7 @@
                 <w:noProof/>
                 <w:webHidden/>
               </w:rPr>
-              <w:t>6</w:t>
+              <w:t>4</w:t>
             </w:r>
             <w:r>
               <w:rPr>
@@ -1785,7 +1785,7 @@
               <w:noProof/>
             </w:rPr>
           </w:pPr>
-          <w:hyperlink w:anchor="_Toc131111797" w:history="1">
+          <w:hyperlink w:anchor="_Toc132361020" w:history="1">
             <w:r>
               <w:rPr>
                 <w:rStyle w:val="Hyperlink"/>
@@ -1826,7 +1826,7 @@
                 <w:noProof/>
                 <w:webHidden/>
               </w:rPr>
-              <w:instrText xml:space="preserve"> PAGEREF _Toc131111797 \h </w:instrText>
+              <w:instrText xml:space="preserve"> PAGEREF _Toc132361020 \h </w:instrText>
             </w:r>
             <w:r>
               <w:rPr>
@@ -1846,7 +1846,7 @@
                 <w:noProof/>
                 <w:webHidden/>
               </w:rPr>
-              <w:t>6</w:t>
+              <w:t>4</w:t>
             </w:r>
             <w:r>
               <w:rPr>
@@ -1869,7 +1869,7 @@
               <w:noProof/>
             </w:rPr>
           </w:pPr>
-          <w:hyperlink w:anchor="_Toc131111798" w:history="1">
+          <w:hyperlink w:anchor="_Toc132361021" w:history="1">
             <w:r>
               <w:rPr>
                 <w:rStyle w:val="Hyperlink"/>
@@ -1910,7 +1910,7 @@
                 <w:noProof/>
                 <w:webHidden/>
               </w:rPr>
-              <w:instrText xml:space="preserve"> PAGEREF _Toc131111798 \h </w:instrText>
+              <w:instrText xml:space="preserve"> PAGEREF _Toc132361021 \h </w:instrText>
             </w:r>
             <w:r>
               <w:rPr>
@@ -1930,7 +1930,7 @@
                 <w:noProof/>
                 <w:webHidden/>
               </w:rPr>
-              <w:t>6</w:t>
+              <w:t>4</w:t>
             </w:r>
             <w:r>
               <w:rPr>
@@ -1953,7 +1953,7 @@
               <w:noProof/>
             </w:rPr>
           </w:pPr>
-          <w:hyperlink w:anchor="_Toc131111799" w:history="1">
+          <w:hyperlink w:anchor="_Toc132361022" w:history="1">
             <w:r>
               <w:rPr>
                 <w:rStyle w:val="Hyperlink"/>
@@ -1994,7 +1994,7 @@
                 <w:noProof/>
                 <w:webHidden/>
               </w:rPr>
-              <w:instrText xml:space="preserve"> PAGEREF _Toc131111799 \h </w:instrText>
+              <w:instrText xml:space="preserve"> PAGEREF _Toc132361022 \h </w:instrText>
             </w:r>
             <w:r>
               <w:rPr>
@@ -2014,7 +2014,7 @@
                 <w:noProof/>
                 <w:webHidden/>
               </w:rPr>
-              <w:t>6</w:t>
+              <w:t>4</w:t>
             </w:r>
             <w:r>
               <w:rPr>
@@ -2037,7 +2037,7 @@
               <w:noProof/>
             </w:rPr>
           </w:pPr>
-          <w:hyperlink w:anchor="_Toc131111800" w:history="1">
+          <w:hyperlink w:anchor="_Toc132361023" w:history="1">
             <w:r>
               <w:rPr>
                 <w:rStyle w:val="Hyperlink"/>
@@ -2078,7 +2078,7 @@
                 <w:noProof/>
                 <w:webHidden/>
               </w:rPr>
-              <w:instrText xml:space="preserve"> PAGEREF _Toc131111800 \h </w:instrText>
+              <w:instrText xml:space="preserve"> PAGEREF _Toc132361023 \h </w:instrText>
             </w:r>
             <w:r>
               <w:rPr>
@@ -2098,7 +2098,7 @@
                 <w:noProof/>
                 <w:webHidden/>
               </w:rPr>
-              <w:t>6</w:t>
+              <w:t>4</w:t>
             </w:r>
             <w:r>
               <w:rPr>
@@ -2121,7 +2121,7 @@
               <w:noProof/>
             </w:rPr>
           </w:pPr>
-          <w:hyperlink w:anchor="_Toc131111801" w:history="1">
+          <w:hyperlink w:anchor="_Toc132361024" w:history="1">
             <w:r>
               <w:rPr>
                 <w:rStyle w:val="Hyperlink"/>
@@ -2162,7 +2162,7 @@
                 <w:noProof/>
                 <w:webHidden/>
               </w:rPr>
-              <w:instrText xml:space="preserve"> PAGEREF _Toc131111801 \h </w:instrText>
+              <w:instrText xml:space="preserve"> PAGEREF _Toc132361024 \h </w:instrText>
             </w:r>
             <w:r>
               <w:rPr>
@@ -2205,7 +2205,7 @@
               <w:noProof/>
             </w:rPr>
           </w:pPr>
-          <w:hyperlink w:anchor="_Toc131111802" w:history="1">
+          <w:hyperlink w:anchor="_Toc132361025" w:history="1">
             <w:r>
               <w:rPr>
                 <w:rStyle w:val="Hyperlink"/>
@@ -2246,7 +2246,7 @@
                 <w:noProof/>
                 <w:webHidden/>
               </w:rPr>
-              <w:instrText xml:space="preserve"> PAGEREF _Toc131111802 \h </w:instrText>
+              <w:instrText xml:space="preserve"> PAGEREF _Toc132361025 \h </w:instrText>
             </w:r>
             <w:r>
               <w:rPr>
@@ -2289,7 +2289,7 @@
               <w:noProof/>
             </w:rPr>
           </w:pPr>
-          <w:hyperlink w:anchor="_Toc131111803" w:history="1">
+          <w:hyperlink w:anchor="_Toc132361026" w:history="1">
             <w:r>
               <w:rPr>
                 <w:rStyle w:val="Hyperlink"/>
@@ -2330,7 +2330,7 @@
                 <w:noProof/>
                 <w:webHidden/>
               </w:rPr>
-              <w:instrText xml:space="preserve"> PAGEREF _Toc131111803 \h </w:instrText>
+              <w:instrText xml:space="preserve"> PAGEREF _Toc132361026 \h </w:instrText>
             </w:r>
             <w:r>
               <w:rPr>
@@ -2373,7 +2373,7 @@
               <w:noProof/>
             </w:rPr>
           </w:pPr>
-          <w:hyperlink w:anchor="_Toc131111804" w:history="1">
+          <w:hyperlink w:anchor="_Toc132361027" w:history="1">
             <w:r>
               <w:rPr>
                 <w:rStyle w:val="Hyperlink"/>
@@ -2414,7 +2414,7 @@
                 <w:noProof/>
                 <w:webHidden/>
               </w:rPr>
-              <w:instrText xml:space="preserve"> PAGEREF _Toc131111804 \h </w:instrText>
+              <w:instrText xml:space="preserve"> PAGEREF _Toc132361027 \h </w:instrText>
             </w:r>
             <w:r>
               <w:rPr>
@@ -2457,7 +2457,7 @@
               <w:noProof/>
             </w:rPr>
           </w:pPr>
-          <w:hyperlink w:anchor="_Toc131111805" w:history="1">
+          <w:hyperlink w:anchor="_Toc132361028" w:history="1">
             <w:r>
               <w:rPr>
                 <w:rStyle w:val="Hyperlink"/>
@@ -2498,7 +2498,7 @@
                 <w:noProof/>
                 <w:webHidden/>
               </w:rPr>
-              <w:instrText xml:space="preserve"> PAGEREF _Toc131111805 \h </w:instrText>
+              <w:instrText xml:space="preserve"> PAGEREF _Toc132361028 \h </w:instrText>
             </w:r>
             <w:r>
               <w:rPr>
@@ -2541,7 +2541,7 @@
               <w:noProof/>
             </w:rPr>
           </w:pPr>
-          <w:hyperlink w:anchor="_Toc131111806" w:history="1">
+          <w:hyperlink w:anchor="_Toc132361029" w:history="1">
             <w:r>
               <w:rPr>
                 <w:rStyle w:val="Hyperlink"/>
@@ -2582,7 +2582,7 @@
                 <w:noProof/>
                 <w:webHidden/>
               </w:rPr>
-              <w:instrText xml:space="preserve"> PAGEREF _Toc131111806 \h </w:instrText>
+              <w:instrText xml:space="preserve"> PAGEREF _Toc132361029 \h </w:instrText>
             </w:r>
             <w:r>
               <w:rPr>
@@ -2602,7 +2602,261 @@
                 <w:noProof/>
                 <w:webHidden/>
               </w:rPr>
+              <w:t>6</w:t>
+            </w:r>
+            <w:r>
+              <w:rPr>
+                <w:noProof/>
+                <w:webHidden/>
+              </w:rPr>
+              <w:fldChar w:fldCharType="end"/>
+            </w:r>
+          </w:hyperlink>
+        </w:p>
+        <w:p>
+          <w:pPr>
+            <w:pStyle w:val="TOC2"/>
+            <w:tabs>
+              <w:tab w:val="left" w:pos="880"/>
+              <w:tab w:val="right" w:leader="dot" w:pos="9062"/>
+            </w:tabs>
+            <w:rPr>
+              <w:rFonts w:eastAsiaTheme="minorEastAsia"/>
+              <w:noProof/>
+            </w:rPr>
+          </w:pPr>
+          <w:hyperlink w:anchor="_Toc132361030" w:history="1">
+            <w:r>
+              <w:rPr>
+                <w:rStyle w:val="Hyperlink"/>
+                <w:noProof/>
+              </w:rPr>
+              <w:t>6.1</w:t>
+            </w:r>
+            <w:r>
+              <w:rPr>
+                <w:rFonts w:eastAsiaTheme="minorEastAsia"/>
+                <w:noProof/>
+              </w:rPr>
+              <w:tab/>
+            </w:r>
+            <w:r>
+              <w:rPr>
+                <w:rStyle w:val="Hyperlink"/>
+                <w:noProof/>
+              </w:rPr>
+              <w:t>Các tác nhân hệ thống</w:t>
+            </w:r>
+            <w:r>
+              <w:rPr>
+                <w:noProof/>
+                <w:webHidden/>
+              </w:rPr>
+              <w:tab/>
+            </w:r>
+            <w:r>
+              <w:rPr>
+                <w:noProof/>
+                <w:webHidden/>
+              </w:rPr>
+              <w:fldChar w:fldCharType="begin"/>
+            </w:r>
+            <w:r>
+              <w:rPr>
+                <w:noProof/>
+                <w:webHidden/>
+              </w:rPr>
+              <w:instrText xml:space="preserve"> PAGEREF _Toc132361030 \h </w:instrText>
+            </w:r>
+            <w:r>
+              <w:rPr>
+                <w:noProof/>
+                <w:webHidden/>
+              </w:rPr>
+            </w:r>
+            <w:r>
+              <w:rPr>
+                <w:noProof/>
+                <w:webHidden/>
+              </w:rPr>
+              <w:fldChar w:fldCharType="separate"/>
+            </w:r>
+            <w:r>
+              <w:rPr>
+                <w:noProof/>
+                <w:webHidden/>
+              </w:rPr>
+              <w:t>6</w:t>
+            </w:r>
+            <w:r>
+              <w:rPr>
+                <w:noProof/>
+                <w:webHidden/>
+              </w:rPr>
+              <w:fldChar w:fldCharType="end"/>
+            </w:r>
+          </w:hyperlink>
+        </w:p>
+        <w:p>
+          <w:pPr>
+            <w:pStyle w:val="TOC2"/>
+            <w:tabs>
+              <w:tab w:val="left" w:pos="880"/>
+              <w:tab w:val="right" w:leader="dot" w:pos="9062"/>
+            </w:tabs>
+            <w:rPr>
+              <w:rFonts w:eastAsiaTheme="minorEastAsia"/>
+              <w:noProof/>
+            </w:rPr>
+          </w:pPr>
+          <w:hyperlink w:anchor="_Toc132361031" w:history="1">
+            <w:r>
+              <w:rPr>
+                <w:rStyle w:val="Hyperlink"/>
+                <w:noProof/>
+              </w:rPr>
+              <w:t>6.2</w:t>
+            </w:r>
+            <w:r>
+              <w:rPr>
+                <w:rFonts w:eastAsiaTheme="minorEastAsia"/>
+                <w:noProof/>
+              </w:rPr>
+              <w:tab/>
+            </w:r>
+            <w:r>
+              <w:rPr>
+                <w:rStyle w:val="Hyperlink"/>
+                <w:noProof/>
+              </w:rPr>
+              <w:t>Các tác nhân sử dụng hệ thống</w:t>
+            </w:r>
+            <w:r>
+              <w:rPr>
+                <w:noProof/>
+                <w:webHidden/>
+              </w:rPr>
+              <w:tab/>
+            </w:r>
+            <w:r>
+              <w:rPr>
+                <w:noProof/>
+                <w:webHidden/>
+              </w:rPr>
+              <w:fldChar w:fldCharType="begin"/>
+            </w:r>
+            <w:r>
+              <w:rPr>
+                <w:noProof/>
+                <w:webHidden/>
+              </w:rPr>
+              <w:instrText xml:space="preserve"> PAGEREF _Toc132361031 \h </w:instrText>
+            </w:r>
+            <w:r>
+              <w:rPr>
+                <w:noProof/>
+                <w:webHidden/>
+              </w:rPr>
+            </w:r>
+            <w:r>
+              <w:rPr>
+                <w:noProof/>
+                <w:webHidden/>
+              </w:rPr>
+              <w:fldChar w:fldCharType="separate"/>
+            </w:r>
+            <w:r>
+              <w:rPr>
+                <w:noProof/>
+                <w:webHidden/>
+              </w:rPr>
               <w:t>7</w:t>
+            </w:r>
+            <w:r>
+              <w:rPr>
+                <w:noProof/>
+                <w:webHidden/>
+              </w:rPr>
+              <w:fldChar w:fldCharType="end"/>
+            </w:r>
+          </w:hyperlink>
+        </w:p>
+        <w:p>
+          <w:pPr>
+            <w:pStyle w:val="TOC1"/>
+            <w:tabs>
+              <w:tab w:val="left" w:pos="440"/>
+              <w:tab w:val="right" w:leader="dot" w:pos="9062"/>
+            </w:tabs>
+            <w:rPr>
+              <w:rFonts w:eastAsiaTheme="minorEastAsia"/>
+              <w:noProof/>
+            </w:rPr>
+          </w:pPr>
+          <w:hyperlink w:anchor="_Toc132361032" w:history="1">
+            <w:r>
+              <w:rPr>
+                <w:rStyle w:val="Hyperlink"/>
+                <w:noProof/>
+                <w:lang w:val="vi-VN"/>
+              </w:rPr>
+              <w:t>7</w:t>
+            </w:r>
+            <w:r>
+              <w:rPr>
+                <w:rFonts w:eastAsiaTheme="minorEastAsia"/>
+                <w:noProof/>
+              </w:rPr>
+              <w:tab/>
+            </w:r>
+            <w:r>
+              <w:rPr>
+                <w:rStyle w:val="Hyperlink"/>
+                <w:noProof/>
+                <w:lang w:val="vi-VN"/>
+              </w:rPr>
+              <w:t>Database</w:t>
+            </w:r>
+            <w:r>
+              <w:rPr>
+                <w:noProof/>
+                <w:webHidden/>
+              </w:rPr>
+              <w:tab/>
+            </w:r>
+            <w:r>
+              <w:rPr>
+                <w:noProof/>
+                <w:webHidden/>
+              </w:rPr>
+              <w:fldChar w:fldCharType="begin"/>
+            </w:r>
+            <w:r>
+              <w:rPr>
+                <w:noProof/>
+                <w:webHidden/>
+              </w:rPr>
+              <w:instrText xml:space="preserve"> PAGEREF _Toc132361032 \h </w:instrText>
+            </w:r>
+            <w:r>
+              <w:rPr>
+                <w:noProof/>
+                <w:webHidden/>
+              </w:rPr>
+            </w:r>
+            <w:r>
+              <w:rPr>
+                <w:noProof/>
+                <w:webHidden/>
+              </w:rPr>
+              <w:fldChar w:fldCharType="separate"/>
+            </w:r>
+            <w:r>
+              <w:rPr>
+                <w:noProof/>
+                <w:webHidden/>
+              </w:rPr>
+              <w:t>8</w:t>
             </w:r>
             <w:r>
               <w:rPr>
@@ -2650,7 +2904,7 @@
           <w:color w:val="000000" w:themeColor="text1"/>
         </w:rPr>
       </w:pPr>
-      <w:bookmarkStart w:id="0" w:name="_Toc131111785"/>
+      <w:bookmarkStart w:id="0" w:name="_Toc132361008"/>
       <w:r>
         <w:rPr>
           <w:noProof/>
@@ -2669,29 +2923,38 @@
           <w:color w:val="000000" w:themeColor="text1"/>
         </w:rPr>
       </w:pPr>
-      <w:bookmarkStart w:id="1" w:name="_Toc131111786"/>
-      <w:r>
-        <w:rPr>
-          <w:noProof/>
-          <w:color w:val="000000" w:themeColor="text1"/>
-        </w:rPr>
-        <w:t>Mục tiêu cần đạt được</w:t>
+      <w:bookmarkStart w:id="1" w:name="_Toc132361009"/>
+      <w:r>
+        <w:rPr>
+          <w:noProof/>
+          <w:color w:val="000000" w:themeColor="text1"/>
+        </w:rPr>
+        <w:t>Mục tiêu cần đạt đượ</w:t>
       </w:r>
       <w:bookmarkEnd w:id="1"/>
-    </w:p>
-    <w:p>
-      <w:pPr>
-        <w:pStyle w:val="ListParagraph"/>
-        <w:spacing w:before="2640" w:after="100" w:afterAutospacing="1"/>
-        <w:ind w:left="0"/>
+      <w:r>
+        <w:rPr>
+          <w:noProof/>
+          <w:color w:val="000000" w:themeColor="text1"/>
+          <w:lang w:val="vi-VN"/>
+        </w:rPr>
+        <w:t>c</w:t>
+      </w:r>
+    </w:p>
+    <w:p>
+      <w:pPr>
+        <w:pStyle w:val="Heading2"/>
+        <w:numPr>
+          <w:ilvl w:val="0"/>
+          <w:numId w:val="0"/>
+        </w:numPr>
+        <w:ind w:left="576"/>
         <w:rPr>
           <w:rFonts w:ascii="Times New Roman" w:hAnsi="Times New Roman" w:cs="Times New Roman"/>
           <w:bCs/>
           <w:iCs/>
           <w:noProof/>
           <w:color w:val="000000" w:themeColor="text1"/>
-          <w:sz w:val="26"/>
-          <w:szCs w:val="26"/>
         </w:rPr>
       </w:pPr>
       <w:r>
@@ -2701,10 +2964,7 @@
           <w:iCs/>
           <w:noProof/>
           <w:color w:val="000000" w:themeColor="text1"/>
-          <w:sz w:val="26"/>
-          <w:szCs w:val="26"/>
-        </w:rPr>
-        <w:tab/>
+        </w:rPr>
         <w:t xml:space="preserve">- </w:t>
       </w:r>
       <w:r>
@@ -2714,25 +2974,62 @@
           <w:iCs/>
           <w:noProof/>
           <w:color w:val="000000" w:themeColor="text1"/>
-          <w:sz w:val="26"/>
-          <w:szCs w:val="26"/>
         </w:rPr>
         <w:t>Xây dựng được hệ thống quản lý kho hàng cho cửa hàng.</w:t>
       </w:r>
     </w:p>
     <w:p>
       <w:pPr>
-        <w:pStyle w:val="ListParagraph"/>
-        <w:spacing w:before="2640" w:after="100" w:afterAutospacing="1"/>
-        <w:ind w:left="0"/>
+        <w:pStyle w:val="Heading2"/>
+        <w:numPr>
+          <w:ilvl w:val="0"/>
+          <w:numId w:val="0"/>
+        </w:numPr>
+        <w:ind w:left="576"/>
+        <w:rPr>
+          <w:noProof/>
+          <w:color w:val="000000" w:themeColor="text1"/>
+        </w:rPr>
+      </w:pPr>
+      <w:r>
         <w:rPr>
           <w:rFonts w:ascii="Times New Roman" w:hAnsi="Times New Roman" w:cs="Times New Roman"/>
           <w:bCs/>
           <w:iCs/>
           <w:noProof/>
           <w:color w:val="000000" w:themeColor="text1"/>
-          <w:sz w:val="26"/>
-          <w:szCs w:val="26"/>
+        </w:rPr>
+        <w:t>-  Đánh giá hệ thống: qua sự kiểm thử, thái độ người sử dụng.</w:t>
+      </w:r>
+    </w:p>
+    <w:p>
+      <w:pPr>
+        <w:pStyle w:val="Heading2"/>
+        <w:rPr>
+          <w:noProof/>
+          <w:color w:val="000000" w:themeColor="text1"/>
+        </w:rPr>
+      </w:pPr>
+      <w:bookmarkStart w:id="2" w:name="_Toc132361010"/>
+      <w:r>
+        <w:rPr>
+          <w:noProof/>
+          <w:color w:val="000000" w:themeColor="text1"/>
+        </w:rPr>
+        <w:t>Các sản phẩm</w:t>
+      </w:r>
+      <w:bookmarkEnd w:id="2"/>
+    </w:p>
+    <w:p>
+      <w:pPr>
+        <w:pStyle w:val="Heading2"/>
+        <w:numPr>
+          <w:ilvl w:val="0"/>
+          <w:numId w:val="32"/>
+        </w:numPr>
+        <w:rPr>
+          <w:noProof/>
+          <w:color w:val="000000" w:themeColor="text1"/>
         </w:rPr>
       </w:pPr>
       <w:r>
@@ -2742,11 +3039,8 @@
           <w:iCs/>
           <w:noProof/>
           <w:color w:val="000000" w:themeColor="text1"/>
-          <w:sz w:val="26"/>
-          <w:szCs w:val="26"/>
-        </w:rPr>
-        <w:tab/>
-        <w:t>-  Đánh giá hệ thống: qua sự kiểm thử, thái độ người sử dụng.</w:t>
+        </w:rPr>
+        <w:t>Hệ thống quản lý kho hàng cửa hàng.</w:t>
       </w:r>
     </w:p>
     <w:p>
@@ -2757,32 +3051,30 @@
           <w:color w:val="000000" w:themeColor="text1"/>
         </w:rPr>
       </w:pPr>
-      <w:bookmarkStart w:id="2" w:name="_Toc131111787"/>
-      <w:r>
-        <w:rPr>
-          <w:noProof/>
-          <w:color w:val="000000" w:themeColor="text1"/>
-        </w:rPr>
-        <w:t>Các sản phẩm</w:t>
-      </w:r>
-      <w:bookmarkEnd w:id="2"/>
-    </w:p>
-    <w:p>
-      <w:pPr>
-        <w:pStyle w:val="ListParagraph"/>
+      <w:bookmarkStart w:id="3" w:name="_Toc132361011"/>
+      <w:r>
+        <w:rPr>
+          <w:noProof/>
+          <w:color w:val="000000" w:themeColor="text1"/>
+        </w:rPr>
+        <w:t>Các qui ước của tài liệu</w:t>
+      </w:r>
+      <w:bookmarkEnd w:id="3"/>
+    </w:p>
+    <w:p>
+      <w:pPr>
+        <w:pStyle w:val="Heading2"/>
         <w:numPr>
           <w:ilvl w:val="0"/>
-          <w:numId w:val="15"/>
+          <w:numId w:val="0"/>
         </w:numPr>
-        <w:spacing w:before="2640" w:after="100" w:afterAutospacing="1"/>
+        <w:ind w:left="576"/>
         <w:rPr>
           <w:rFonts w:ascii="Times New Roman" w:hAnsi="Times New Roman" w:cs="Times New Roman"/>
           <w:bCs/>
           <w:iCs/>
           <w:noProof/>
           <w:color w:val="000000" w:themeColor="text1"/>
-          <w:sz w:val="26"/>
-          <w:szCs w:val="26"/>
         </w:rPr>
       </w:pPr>
       <w:r>
@@ -2792,44 +3084,24 @@
           <w:iCs/>
           <w:noProof/>
           <w:color w:val="000000" w:themeColor="text1"/>
-          <w:sz w:val="26"/>
-          <w:szCs w:val="26"/>
-        </w:rPr>
-        <w:t>Hệ thống quản lý kho hàng cửa hàng.</w:t>
+        </w:rPr>
+        <w:t>- Kiểu chữ: Time New Roman.</w:t>
       </w:r>
     </w:p>
     <w:p>
       <w:pPr>
         <w:pStyle w:val="Heading2"/>
-        <w:rPr>
-          <w:noProof/>
-          <w:color w:val="000000" w:themeColor="text1"/>
-        </w:rPr>
-      </w:pPr>
-      <w:bookmarkStart w:id="3" w:name="_Toc131111788"/>
-      <w:bookmarkStart w:id="4" w:name="_Toc131111789"/>
-      <w:r>
-        <w:rPr>
-          <w:noProof/>
-          <w:color w:val="000000" w:themeColor="text1"/>
-        </w:rPr>
-        <w:t>Các qui ước của tài liệu</w:t>
-      </w:r>
-      <w:bookmarkEnd w:id="3"/>
-    </w:p>
-    <w:p>
-      <w:pPr>
-        <w:pStyle w:val="ListParagraph"/>
-        <w:spacing w:before="2640" w:after="100" w:afterAutospacing="1"/>
-        <w:ind w:left="0"/>
+        <w:numPr>
+          <w:ilvl w:val="0"/>
+          <w:numId w:val="0"/>
+        </w:numPr>
+        <w:ind w:left="576"/>
         <w:rPr>
           <w:rFonts w:ascii="Times New Roman" w:hAnsi="Times New Roman" w:cs="Times New Roman"/>
           <w:bCs/>
           <w:iCs/>
           <w:noProof/>
           <w:color w:val="000000" w:themeColor="text1"/>
-          <w:sz w:val="26"/>
-          <w:szCs w:val="26"/>
         </w:rPr>
       </w:pPr>
       <w:r>
@@ -2839,11 +3111,23 @@
           <w:iCs/>
           <w:noProof/>
           <w:color w:val="000000" w:themeColor="text1"/>
-          <w:sz w:val="26"/>
-          <w:szCs w:val="26"/>
-        </w:rPr>
-        <w:t xml:space="preserve">  </w:t>
-      </w:r>
+        </w:rPr>
+        <w:t>- Size chữ: 14.</w:t>
+      </w:r>
+    </w:p>
+    <w:p>
+      <w:pPr>
+        <w:pStyle w:val="Heading2"/>
+        <w:numPr>
+          <w:ilvl w:val="0"/>
+          <w:numId w:val="0"/>
+        </w:numPr>
+        <w:ind w:left="576"/>
+        <w:rPr>
+          <w:noProof/>
+          <w:color w:val="000000" w:themeColor="text1"/>
+        </w:rPr>
+      </w:pPr>
       <w:r>
         <w:rPr>
           <w:rFonts w:ascii="Times New Roman" w:hAnsi="Times New Roman" w:cs="Times New Roman"/>
@@ -2851,26 +3135,68 @@
           <w:iCs/>
           <w:noProof/>
           <w:color w:val="000000" w:themeColor="text1"/>
-          <w:sz w:val="26"/>
-          <w:szCs w:val="26"/>
-        </w:rPr>
-        <w:tab/>
-        <w:t>- Kiểu chữ: Time New Roman.</w:t>
-      </w:r>
-    </w:p>
-    <w:p>
-      <w:pPr>
-        <w:pStyle w:val="ListParagraph"/>
-        <w:spacing w:before="2640" w:after="100" w:afterAutospacing="1"/>
-        <w:ind w:left="0"/>
+        </w:rPr>
+        <w:t>- Các ký tự đặc biệt: các ký tự cơ bản trong Word Office.</w:t>
+      </w:r>
+    </w:p>
+    <w:p>
+      <w:pPr>
+        <w:pStyle w:val="Heading2"/>
+        <w:rPr>
+          <w:noProof/>
+          <w:color w:val="000000" w:themeColor="text1"/>
+        </w:rPr>
+      </w:pPr>
+      <w:bookmarkStart w:id="4" w:name="_Toc132361012"/>
+      <w:r>
+        <w:rPr>
+          <w:noProof/>
+          <w:color w:val="000000" w:themeColor="text1"/>
+        </w:rPr>
+        <w:t>Hướng dẫn đọc tài liệu</w:t>
+      </w:r>
+      <w:r>
+        <w:rPr>
+          <w:noProof/>
+          <w:color w:val="000000" w:themeColor="text1"/>
+        </w:rPr>
+        <w:t>.</w:t>
+      </w:r>
+      <w:bookmarkEnd w:id="4"/>
+    </w:p>
+    <w:p>
+      <w:pPr>
+        <w:pStyle w:val="Heading2"/>
+        <w:numPr>
+          <w:ilvl w:val="0"/>
+          <w:numId w:val="32"/>
+        </w:numPr>
+        <w:rPr>
+          <w:noProof/>
+          <w:color w:val="000000" w:themeColor="text1"/>
+        </w:rPr>
+      </w:pPr>
+      <w:r>
         <w:rPr>
           <w:rFonts w:ascii="Times New Roman" w:hAnsi="Times New Roman" w:cs="Times New Roman"/>
           <w:bCs/>
           <w:iCs/>
           <w:noProof/>
           <w:color w:val="000000" w:themeColor="text1"/>
-          <w:sz w:val="26"/>
-          <w:szCs w:val="26"/>
+        </w:rPr>
+        <w:t>Khách hàng và người sử dụng:Hướng dẫn sử dụng hệ thống, các chức năng cơ bản của hệ thống, chức năng của người dùng, các quyền của người dùng.</w:t>
+      </w:r>
+    </w:p>
+    <w:p>
+      <w:pPr>
+        <w:pStyle w:val="Heading2"/>
+        <w:numPr>
+          <w:ilvl w:val="0"/>
+          <w:numId w:val="32"/>
+        </w:numPr>
+        <w:rPr>
+          <w:noProof/>
+          <w:color w:val="000000" w:themeColor="text1"/>
         </w:rPr>
       </w:pPr>
       <w:r>
@@ -2880,26 +3206,24 @@
           <w:iCs/>
           <w:noProof/>
           <w:color w:val="000000" w:themeColor="text1"/>
-          <w:sz w:val="26"/>
-          <w:szCs w:val="26"/>
-        </w:rPr>
-        <w:tab/>
-        <w:t>- Size chữ: 14.</w:t>
-      </w:r>
-    </w:p>
-    <w:p>
-      <w:pPr>
-        <w:pStyle w:val="ListParagraph"/>
-        <w:spacing w:before="2640" w:after="100" w:afterAutospacing="1"/>
-        <w:ind w:left="0"/>
+        </w:rPr>
+        <w:t>Nhà phân tích:</w:t>
+      </w:r>
+    </w:p>
+    <w:p>
+      <w:pPr>
+        <w:pStyle w:val="Heading2"/>
+        <w:numPr>
+          <w:ilvl w:val="0"/>
+          <w:numId w:val="33"/>
+        </w:numPr>
         <w:rPr>
           <w:rFonts w:ascii="Times New Roman" w:hAnsi="Times New Roman" w:cs="Times New Roman"/>
           <w:bCs/>
           <w:iCs/>
           <w:noProof/>
           <w:color w:val="000000" w:themeColor="text1"/>
-          <w:sz w:val="26"/>
-          <w:szCs w:val="26"/>
+          <w:lang w:val="vi-VN"/>
         </w:rPr>
       </w:pPr>
       <w:r>
@@ -2909,12 +3233,209 @@
           <w:iCs/>
           <w:noProof/>
           <w:color w:val="000000" w:themeColor="text1"/>
+        </w:rPr>
+        <w:t>Xem các đặc tả yêu cầu hệ thống</w:t>
+      </w:r>
+      <w:r>
+        <w:rPr>
+          <w:rFonts w:ascii="Times New Roman" w:hAnsi="Times New Roman" w:cs="Times New Roman"/>
+          <w:bCs/>
+          <w:iCs/>
+          <w:noProof/>
+          <w:color w:val="000000" w:themeColor="text1"/>
+          <w:lang w:val="vi-VN"/>
+        </w:rPr>
+        <w:t>.</w:t>
+      </w:r>
+    </w:p>
+    <w:p>
+      <w:pPr>
+        <w:pStyle w:val="Heading2"/>
+        <w:numPr>
+          <w:ilvl w:val="0"/>
+          <w:numId w:val="33"/>
+        </w:numPr>
+        <w:rPr>
+          <w:rFonts w:ascii="Times New Roman" w:hAnsi="Times New Roman" w:cs="Times New Roman"/>
+          <w:bCs/>
+          <w:iCs/>
+          <w:noProof/>
+          <w:color w:val="000000" w:themeColor="text1"/>
+        </w:rPr>
+      </w:pPr>
+      <w:r>
+        <w:rPr>
+          <w:rFonts w:ascii="Times New Roman" w:hAnsi="Times New Roman" w:cs="Times New Roman"/>
+          <w:bCs/>
+          <w:iCs/>
+          <w:noProof/>
+          <w:color w:val="000000" w:themeColor="text1"/>
+        </w:rPr>
+        <w:t>Các mô hình Use case.</w:t>
+      </w:r>
+    </w:p>
+    <w:p>
+      <w:pPr>
+        <w:pStyle w:val="Heading2"/>
+        <w:numPr>
+          <w:ilvl w:val="0"/>
+          <w:numId w:val="33"/>
+        </w:numPr>
+        <w:rPr>
+          <w:rFonts w:ascii="Times New Roman" w:hAnsi="Times New Roman" w:cs="Times New Roman"/>
+          <w:bCs/>
+          <w:iCs/>
+          <w:noProof/>
+          <w:color w:val="000000" w:themeColor="text1"/>
+        </w:rPr>
+      </w:pPr>
+      <w:r>
+        <w:rPr>
+          <w:rFonts w:ascii="Times New Roman" w:hAnsi="Times New Roman" w:cs="Times New Roman"/>
+          <w:bCs/>
+          <w:iCs/>
+          <w:noProof/>
+          <w:color w:val="000000" w:themeColor="text1"/>
+        </w:rPr>
+        <w:t>Cấu trúc tổ chức và quản lý.</w:t>
+      </w:r>
+    </w:p>
+    <w:p>
+      <w:pPr>
+        <w:pStyle w:val="Heading2"/>
+        <w:numPr>
+          <w:ilvl w:val="0"/>
+          <w:numId w:val="33"/>
+        </w:numPr>
+        <w:rPr>
+          <w:noProof/>
+          <w:color w:val="000000" w:themeColor="text1"/>
+        </w:rPr>
+      </w:pPr>
+      <w:r>
+        <w:rPr>
+          <w:rFonts w:ascii="Times New Roman" w:hAnsi="Times New Roman" w:cs="Times New Roman"/>
+          <w:bCs/>
+          <w:iCs/>
+          <w:noProof/>
+          <w:color w:val="000000" w:themeColor="text1"/>
+        </w:rPr>
+        <w:t>Quy tắc nghiệp vụ.</w:t>
+      </w:r>
+    </w:p>
+    <w:p>
+      <w:pPr>
+        <w:pStyle w:val="Heading2"/>
+        <w:numPr>
+          <w:ilvl w:val="0"/>
+          <w:numId w:val="32"/>
+        </w:numPr>
+        <w:rPr>
+          <w:noProof/>
+          <w:color w:val="000000" w:themeColor="text1"/>
+        </w:rPr>
+      </w:pPr>
+      <w:r>
+        <w:rPr>
+          <w:rFonts w:ascii="Times New Roman" w:hAnsi="Times New Roman" w:cs="Times New Roman"/>
+          <w:bCs/>
+          <w:iCs/>
+          <w:noProof/>
+          <w:color w:val="000000" w:themeColor="text1"/>
+        </w:rPr>
+        <w:t>Nhà phát triển lập trình viên:</w:t>
+      </w:r>
+    </w:p>
+    <w:p>
+      <w:pPr>
+        <w:pStyle w:val="Heading2"/>
+        <w:numPr>
+          <w:ilvl w:val="0"/>
+          <w:numId w:val="34"/>
+        </w:numPr>
+        <w:rPr>
+          <w:rFonts w:ascii="Times New Roman" w:hAnsi="Times New Roman" w:cs="Times New Roman"/>
+          <w:bCs/>
+          <w:iCs/>
+          <w:noProof/>
+          <w:color w:val="000000" w:themeColor="text1"/>
+        </w:rPr>
+      </w:pPr>
+      <w:r>
+        <w:rPr>
+          <w:rFonts w:ascii="Times New Roman" w:hAnsi="Times New Roman" w:cs="Times New Roman"/>
+          <w:bCs/>
+          <w:iCs/>
+          <w:noProof/>
+          <w:color w:val="000000" w:themeColor="text1"/>
+        </w:rPr>
+        <w:t>Dựa vào cây phân cấp, các mô hình xây dựng để tìm kiếm phần cần phát triển.</w:t>
+      </w:r>
+    </w:p>
+    <w:p>
+      <w:pPr>
+        <w:pStyle w:val="Heading2"/>
+        <w:numPr>
+          <w:ilvl w:val="0"/>
+          <w:numId w:val="34"/>
+        </w:numPr>
+        <w:rPr>
+          <w:rFonts w:ascii="Times New Roman" w:hAnsi="Times New Roman" w:cs="Times New Roman"/>
+          <w:bCs/>
+          <w:iCs/>
+          <w:noProof/>
+          <w:color w:val="000000" w:themeColor="text1"/>
+        </w:rPr>
+      </w:pPr>
+      <w:r>
+        <w:rPr>
+          <w:rFonts w:ascii="Times New Roman" w:hAnsi="Times New Roman" w:cs="Times New Roman"/>
+          <w:bCs/>
+          <w:iCs/>
+          <w:noProof/>
+          <w:color w:val="000000" w:themeColor="text1"/>
+        </w:rPr>
+        <w:t>Tối ưu các ràng buộc và đặc tả yêu cầu.</w:t>
+      </w:r>
+    </w:p>
+    <w:p>
+      <w:pPr>
+        <w:pStyle w:val="Heading2"/>
+        <w:numPr>
+          <w:ilvl w:val="0"/>
+          <w:numId w:val="32"/>
+        </w:numPr>
+        <w:rPr>
+          <w:noProof/>
+          <w:color w:val="000000" w:themeColor="text1"/>
+        </w:rPr>
+      </w:pPr>
+      <w:r>
+        <w:rPr>
+          <w:rFonts w:ascii="Times New Roman" w:hAnsi="Times New Roman" w:cs="Times New Roman"/>
+          <w:bCs/>
+          <w:iCs/>
+          <w:noProof/>
+          <w:color w:val="000000" w:themeColor="text1"/>
+        </w:rPr>
+        <w:t xml:space="preserve"> Nhà kiểm thử:Kiểm tra các lỗi đã và đang gặp phải khi chưa có khả năng khắc phục dựa trên tài liệu.</w:t>
+      </w:r>
+    </w:p>
+    <w:p>
+      <w:pPr>
+        <w:pStyle w:val="ListParagraph"/>
+        <w:spacing w:before="2640" w:after="100" w:afterAutospacing="1"/>
+        <w:ind w:left="2160"/>
+        <w:rPr>
+          <w:rFonts w:ascii="Times New Roman" w:hAnsi="Times New Roman" w:cs="Times New Roman"/>
+          <w:bCs/>
+          <w:iCs/>
+          <w:noProof/>
+          <w:color w:val="000000" w:themeColor="text1"/>
           <w:sz w:val="26"/>
           <w:szCs w:val="26"/>
         </w:rPr>
-        <w:tab/>
-        <w:t>- Các ký tự đặc biệt: các ký tự cơ bản trong Word Office.</w:t>
-      </w:r>
+      </w:pPr>
     </w:p>
     <w:p>
       <w:pPr>
@@ -2924,22 +3445,16 @@
           <w:color w:val="000000" w:themeColor="text1"/>
         </w:rPr>
       </w:pPr>
+      <w:bookmarkStart w:id="5" w:name="_Toc132361013"/>
       <w:r>
         <w:rPr>
           <w:noProof/>
           <w:color w:val="000000" w:themeColor="text1"/>
         </w:rPr>
         <w:lastRenderedPageBreak/>
-        <w:t>Hướng dẫn đọc tài liệu</w:t>
-      </w:r>
-      <w:r>
-        <w:rPr>
-          <w:noProof/>
-          <w:color w:val="000000" w:themeColor="text1"/>
-        </w:rPr>
-        <w:t>.</w:t>
-      </w:r>
-      <w:bookmarkEnd w:id="4"/>
+        <w:t>Phạm vi</w:t>
+      </w:r>
+      <w:bookmarkEnd w:id="5"/>
     </w:p>
     <w:p>
       <w:pPr>
@@ -2969,38 +3484,7 @@
           <w:sz w:val="26"/>
           <w:szCs w:val="26"/>
         </w:rPr>
-        <w:t>Khách hàng và người sử dụng:</w:t>
-      </w:r>
-    </w:p>
-    <w:p>
-      <w:pPr>
-        <w:pStyle w:val="ListParagraph"/>
-        <w:numPr>
-          <w:ilvl w:val="0"/>
-          <w:numId w:val="16"/>
-        </w:numPr>
-        <w:spacing w:before="2640" w:after="100" w:afterAutospacing="1"/>
-        <w:rPr>
-          <w:rFonts w:ascii="Times New Roman" w:hAnsi="Times New Roman" w:cs="Times New Roman"/>
-          <w:bCs/>
-          <w:iCs/>
-          <w:noProof/>
-          <w:color w:val="000000" w:themeColor="text1"/>
-          <w:sz w:val="26"/>
-          <w:szCs w:val="26"/>
-        </w:rPr>
-      </w:pPr>
-      <w:r>
-        <w:rPr>
-          <w:rFonts w:ascii="Times New Roman" w:hAnsi="Times New Roman" w:cs="Times New Roman"/>
-          <w:bCs/>
-          <w:iCs/>
-          <w:noProof/>
-          <w:color w:val="000000" w:themeColor="text1"/>
-          <w:sz w:val="26"/>
-          <w:szCs w:val="26"/>
-        </w:rPr>
-        <w:t>Hướng dẫn sử dụng hệ thống, các chức năng cơ bản của hệ thống, chức năng của người dùng, các quyền của người dùng.</w:t>
+        <w:t>Lập kế hoạch quản lý yêu cầu: Thu thập yêu cầu do nhóm thu thập yêu cầu đảm nhận công việc này, báo cáo các yêu cầu, kiểm tra yêu cầu, tham khảo ý kiến chuyên gia.</w:t>
       </w:r>
     </w:p>
     <w:p>
@@ -3031,131 +3515,7 @@
           <w:sz w:val="26"/>
           <w:szCs w:val="26"/>
         </w:rPr>
-        <w:t>Nhà phân tích:</w:t>
-      </w:r>
-    </w:p>
-    <w:p>
-      <w:pPr>
-        <w:pStyle w:val="ListParagraph"/>
-        <w:numPr>
-          <w:ilvl w:val="0"/>
-          <w:numId w:val="16"/>
-        </w:numPr>
-        <w:spacing w:before="2640" w:after="100" w:afterAutospacing="1"/>
-        <w:rPr>
-          <w:rFonts w:ascii="Times New Roman" w:hAnsi="Times New Roman" w:cs="Times New Roman"/>
-          <w:bCs/>
-          <w:iCs/>
-          <w:noProof/>
-          <w:color w:val="000000" w:themeColor="text1"/>
-          <w:sz w:val="26"/>
-          <w:szCs w:val="26"/>
-        </w:rPr>
-      </w:pPr>
-      <w:r>
-        <w:rPr>
-          <w:rFonts w:ascii="Times New Roman" w:hAnsi="Times New Roman" w:cs="Times New Roman"/>
-          <w:bCs/>
-          <w:iCs/>
-          <w:noProof/>
-          <w:color w:val="000000" w:themeColor="text1"/>
-          <w:sz w:val="26"/>
-          <w:szCs w:val="26"/>
-        </w:rPr>
-        <w:t>Xem các đặc tả yêu cầu hệ thống</w:t>
-      </w:r>
-    </w:p>
-    <w:p>
-      <w:pPr>
-        <w:pStyle w:val="ListParagraph"/>
-        <w:numPr>
-          <w:ilvl w:val="0"/>
-          <w:numId w:val="16"/>
-        </w:numPr>
-        <w:spacing w:before="2640" w:after="100" w:afterAutospacing="1"/>
-        <w:rPr>
-          <w:rFonts w:ascii="Times New Roman" w:hAnsi="Times New Roman" w:cs="Times New Roman"/>
-          <w:bCs/>
-          <w:iCs/>
-          <w:noProof/>
-          <w:color w:val="000000" w:themeColor="text1"/>
-          <w:sz w:val="26"/>
-          <w:szCs w:val="26"/>
-        </w:rPr>
-      </w:pPr>
-      <w:r>
-        <w:rPr>
-          <w:rFonts w:ascii="Times New Roman" w:hAnsi="Times New Roman" w:cs="Times New Roman"/>
-          <w:bCs/>
-          <w:iCs/>
-          <w:noProof/>
-          <w:color w:val="000000" w:themeColor="text1"/>
-          <w:sz w:val="26"/>
-          <w:szCs w:val="26"/>
-        </w:rPr>
-        <w:t>Các mô hình Use case.</w:t>
-      </w:r>
-    </w:p>
-    <w:p>
-      <w:pPr>
-        <w:pStyle w:val="ListParagraph"/>
-        <w:numPr>
-          <w:ilvl w:val="0"/>
-          <w:numId w:val="16"/>
-        </w:numPr>
-        <w:spacing w:before="2640" w:after="100" w:afterAutospacing="1"/>
-        <w:rPr>
-          <w:rFonts w:ascii="Times New Roman" w:hAnsi="Times New Roman" w:cs="Times New Roman"/>
-          <w:bCs/>
-          <w:iCs/>
-          <w:noProof/>
-          <w:color w:val="000000" w:themeColor="text1"/>
-          <w:sz w:val="26"/>
-          <w:szCs w:val="26"/>
-        </w:rPr>
-      </w:pPr>
-      <w:r>
-        <w:rPr>
-          <w:rFonts w:ascii="Times New Roman" w:hAnsi="Times New Roman" w:cs="Times New Roman"/>
-          <w:bCs/>
-          <w:iCs/>
-          <w:noProof/>
-          <w:color w:val="000000" w:themeColor="text1"/>
-          <w:sz w:val="26"/>
-          <w:szCs w:val="26"/>
-        </w:rPr>
-        <w:t>Cấu trúc tổ chức và quản lý.</w:t>
-      </w:r>
-    </w:p>
-    <w:p>
-      <w:pPr>
-        <w:pStyle w:val="ListParagraph"/>
-        <w:numPr>
-          <w:ilvl w:val="0"/>
-          <w:numId w:val="16"/>
-        </w:numPr>
-        <w:spacing w:before="2640" w:after="100" w:afterAutospacing="1"/>
-        <w:rPr>
-          <w:rFonts w:ascii="Times New Roman" w:hAnsi="Times New Roman" w:cs="Times New Roman"/>
-          <w:bCs/>
-          <w:iCs/>
-          <w:noProof/>
-          <w:color w:val="000000" w:themeColor="text1"/>
-          <w:sz w:val="26"/>
-          <w:szCs w:val="26"/>
-        </w:rPr>
-      </w:pPr>
-      <w:r>
-        <w:rPr>
-          <w:rFonts w:ascii="Times New Roman" w:hAnsi="Times New Roman" w:cs="Times New Roman"/>
-          <w:bCs/>
-          <w:iCs/>
-          <w:noProof/>
-          <w:color w:val="000000" w:themeColor="text1"/>
-          <w:sz w:val="26"/>
-          <w:szCs w:val="26"/>
-        </w:rPr>
-        <w:t>Quy tắc nghiệp vụ.</w:t>
+        <w:t>Thu thập yêu cầu: Xác định được yêu cầu cần thu thập, các mong muốn các bên liên quan.</w:t>
       </w:r>
     </w:p>
     <w:p>
@@ -3186,69 +3546,7 @@
           <w:sz w:val="26"/>
           <w:szCs w:val="26"/>
         </w:rPr>
-        <w:t>Nhà phát triển lập trình viên:</w:t>
-      </w:r>
-    </w:p>
-    <w:p>
-      <w:pPr>
-        <w:pStyle w:val="ListParagraph"/>
-        <w:numPr>
-          <w:ilvl w:val="0"/>
-          <w:numId w:val="18"/>
-        </w:numPr>
-        <w:spacing w:before="2640" w:after="100" w:afterAutospacing="1"/>
-        <w:rPr>
-          <w:rFonts w:ascii="Times New Roman" w:hAnsi="Times New Roman" w:cs="Times New Roman"/>
-          <w:bCs/>
-          <w:iCs/>
-          <w:noProof/>
-          <w:color w:val="000000" w:themeColor="text1"/>
-          <w:sz w:val="26"/>
-          <w:szCs w:val="26"/>
-        </w:rPr>
-      </w:pPr>
-      <w:r>
-        <w:rPr>
-          <w:rFonts w:ascii="Times New Roman" w:hAnsi="Times New Roman" w:cs="Times New Roman"/>
-          <w:bCs/>
-          <w:iCs/>
-          <w:noProof/>
-          <w:color w:val="000000" w:themeColor="text1"/>
-          <w:sz w:val="26"/>
-          <w:szCs w:val="26"/>
-        </w:rPr>
-        <w:t>Dựa vào cây phân cấp, các mô hình xây dựng để tìm kiếm phần cần phát triển.</w:t>
-      </w:r>
-    </w:p>
-    <w:p>
-      <w:pPr>
-        <w:pStyle w:val="ListParagraph"/>
-        <w:numPr>
-          <w:ilvl w:val="0"/>
-          <w:numId w:val="18"/>
-        </w:numPr>
-        <w:spacing w:before="2640" w:after="100" w:afterAutospacing="1"/>
-        <w:rPr>
-          <w:rFonts w:ascii="Times New Roman" w:hAnsi="Times New Roman" w:cs="Times New Roman"/>
-          <w:bCs/>
-          <w:iCs/>
-          <w:noProof/>
-          <w:color w:val="000000" w:themeColor="text1"/>
-          <w:sz w:val="26"/>
-          <w:szCs w:val="26"/>
-        </w:rPr>
-      </w:pPr>
-      <w:r>
-        <w:rPr>
-          <w:rFonts w:ascii="Times New Roman" w:hAnsi="Times New Roman" w:cs="Times New Roman"/>
-          <w:bCs/>
-          <w:iCs/>
-          <w:noProof/>
-          <w:color w:val="000000" w:themeColor="text1"/>
-          <w:sz w:val="26"/>
-          <w:szCs w:val="26"/>
-        </w:rPr>
-        <w:t>Tối ưu các ràng buộc và đặc tả yêu cầu.</w:t>
+        <w:t>Phạm vi: Mô tả chi tiết sản phẩm, mô tả dự án. Xác định các yêu cầu thuộc phạm vi hệ thống, các yêu cầu nằm ngoài hệ thống.</w:t>
       </w:r>
     </w:p>
     <w:p>
@@ -3279,17 +3577,9 @@
           <w:sz w:val="26"/>
           <w:szCs w:val="26"/>
         </w:rPr>
-        <w:t xml:space="preserve"> Nhà kiểm thử:</w:t>
-      </w:r>
-    </w:p>
-    <w:p>
-      <w:pPr>
-        <w:pStyle w:val="ListParagraph"/>
-        <w:numPr>
-          <w:ilvl w:val="0"/>
-          <w:numId w:val="19"/>
-        </w:numPr>
-        <w:spacing w:before="2640" w:after="100" w:afterAutospacing="1"/>
+        <w:t>Cấu trúc phân chia công việc: Chia nhỏ các công đoạn hoàn thành sản phẩm, phân chia công việc cho thành viên nhóm</w:t>
+      </w:r>
+      <w:r>
         <w:rPr>
           <w:rFonts w:ascii="Times New Roman" w:hAnsi="Times New Roman" w:cs="Times New Roman"/>
           <w:bCs/>
@@ -3299,53 +3589,8 @@
           <w:sz w:val="26"/>
           <w:szCs w:val="26"/>
         </w:rPr>
-      </w:pPr>
-      <w:r>
-        <w:rPr>
-          <w:rFonts w:ascii="Times New Roman" w:hAnsi="Times New Roman" w:cs="Times New Roman"/>
-          <w:bCs/>
-          <w:iCs/>
-          <w:noProof/>
-          <w:color w:val="000000" w:themeColor="text1"/>
-          <w:sz w:val="26"/>
-          <w:szCs w:val="26"/>
-        </w:rPr>
-        <w:t>Kiểm tra các lỗi đã và đang gặp phải khi chưa có khả năng khắc phục dựa trên tài liệu.</w:t>
-      </w:r>
-    </w:p>
-    <w:p>
-      <w:pPr>
-        <w:pStyle w:val="ListParagraph"/>
-        <w:spacing w:before="2640" w:after="100" w:afterAutospacing="1"/>
-        <w:ind w:left="2160"/>
-        <w:rPr>
-          <w:rFonts w:ascii="Times New Roman" w:hAnsi="Times New Roman" w:cs="Times New Roman"/>
-          <w:bCs/>
-          <w:iCs/>
-          <w:noProof/>
-          <w:color w:val="000000" w:themeColor="text1"/>
-          <w:sz w:val="26"/>
-          <w:szCs w:val="26"/>
-        </w:rPr>
-      </w:pPr>
-    </w:p>
-    <w:p>
-      <w:pPr>
-        <w:pStyle w:val="Heading2"/>
-        <w:rPr>
-          <w:noProof/>
-          <w:color w:val="000000" w:themeColor="text1"/>
-        </w:rPr>
-      </w:pPr>
-      <w:bookmarkStart w:id="5" w:name="_Toc131111790"/>
-      <w:r>
-        <w:rPr>
-          <w:noProof/>
-          <w:color w:val="000000" w:themeColor="text1"/>
-        </w:rPr>
-        <w:t>Phạm vi</w:t>
-      </w:r>
-      <w:bookmarkEnd w:id="5"/>
+        <w:t>, cung cấp cái nhìn tổng quan về cấu trúc của hệ thống.</w:t>
+      </w:r>
     </w:p>
     <w:p>
       <w:pPr>
@@ -3375,7 +3620,19 @@
           <w:sz w:val="26"/>
           <w:szCs w:val="26"/>
         </w:rPr>
-        <w:t>Lập kế hoạch quản lý yêu cầu: Thu thập yêu cầu do nhóm thu thập yêu cầu đảm nhận công việc này, báo cáo các yêu cầu, kiểm tra yêu cầu, tham khảo ý kiến chuyên gia.</w:t>
+        <w:t>Kiểm tra phạm vi: Nhận sản phẩm  bàn giao đã hoàn thành</w:t>
+      </w:r>
+      <w:r>
+        <w:rPr>
+          <w:rFonts w:ascii="Times New Roman" w:hAnsi="Times New Roman" w:cs="Times New Roman"/>
+          <w:bCs/>
+          <w:iCs/>
+          <w:noProof/>
+          <w:color w:val="000000" w:themeColor="text1"/>
+          <w:sz w:val="26"/>
+          <w:szCs w:val="26"/>
+        </w:rPr>
+        <w:t>, bắt đầu kiểm tra tìm lỗi, bàn giao lỗi để cập nhật.</w:t>
       </w:r>
     </w:p>
     <w:p>
@@ -3406,25 +3663,115 @@
           <w:sz w:val="26"/>
           <w:szCs w:val="26"/>
         </w:rPr>
-        <w:t>Thu thập yêu cầu: Xác định được yêu cầu cần thu thập, các mong muốn các bên liên quan.</w:t>
-      </w:r>
-    </w:p>
-    <w:p>
-      <w:pPr>
-        <w:pStyle w:val="ListParagraph"/>
+        <w:t>Kiểm soát phạm vi: Giám sát các trạng thái của hệ thống, thúc đẩy tiến độ và chất lượng của từng khâu, giảm bớt các chi phí không mong muốn tạo ra.</w:t>
+      </w:r>
+    </w:p>
+    <w:p>
+      <w:pPr>
+        <w:pStyle w:val="Heading1"/>
+        <w:rPr>
+          <w:noProof/>
+          <w:color w:val="000000" w:themeColor="text1"/>
+        </w:rPr>
+      </w:pPr>
+      <w:bookmarkStart w:id="6" w:name="_Toc132361014"/>
+      <w:r>
+        <w:rPr>
+          <w:noProof/>
+          <w:color w:val="000000" w:themeColor="text1"/>
+        </w:rPr>
+        <w:t>Mô tả tổng quát</w:t>
+      </w:r>
+      <w:bookmarkEnd w:id="6"/>
+    </w:p>
+    <w:p>
+      <w:pPr>
+        <w:pStyle w:val="Heading2"/>
+        <w:rPr>
+          <w:noProof/>
+          <w:color w:val="000000" w:themeColor="text1"/>
+        </w:rPr>
+      </w:pPr>
+      <w:bookmarkStart w:id="7" w:name="_Toc132361015"/>
+      <w:r>
+        <w:rPr>
+          <w:noProof/>
+          <w:color w:val="000000" w:themeColor="text1"/>
+        </w:rPr>
+        <w:t>Mô tả</w:t>
+      </w:r>
+      <w:bookmarkEnd w:id="7"/>
+    </w:p>
+    <w:p>
+      <w:pPr>
+        <w:pStyle w:val="Heading2"/>
+        <w:rPr>
+          <w:noProof/>
+          <w:color w:val="000000" w:themeColor="text1"/>
+        </w:rPr>
+      </w:pPr>
+      <w:r>
+        <w:rPr>
+          <w:noProof/>
+          <w:color w:val="000000" w:themeColor="text1"/>
+        </w:rPr>
+        <w:t xml:space="preserve"> </w:t>
+      </w:r>
+      <w:r>
+        <w:rPr>
+          <w:noProof/>
+          <w:color w:val="000000" w:themeColor="text1"/>
+        </w:rPr>
+        <w:t xml:space="preserve"> </w:t>
+      </w:r>
+      <w:bookmarkStart w:id="8" w:name="_Toc132361016"/>
+      <w:r>
+        <w:rPr>
+          <w:noProof/>
+          <w:color w:val="000000" w:themeColor="text1"/>
+        </w:rPr>
+        <w:t>Cơ hộ</w:t>
+      </w:r>
+      <w:r>
+        <w:rPr>
+          <w:noProof/>
+          <w:color w:val="000000" w:themeColor="text1"/>
+        </w:rPr>
+        <w:t>i</w:t>
+      </w:r>
+      <w:bookmarkEnd w:id="8"/>
+    </w:p>
+    <w:p>
+      <w:pPr>
+        <w:pStyle w:val="Heading2"/>
+        <w:rPr>
+          <w:noProof/>
+          <w:color w:val="000000" w:themeColor="text1"/>
+        </w:rPr>
+      </w:pPr>
+      <w:bookmarkStart w:id="9" w:name="_Toc132361017"/>
+      <w:r>
+        <w:rPr>
+          <w:noProof/>
+          <w:color w:val="000000" w:themeColor="text1"/>
+        </w:rPr>
+        <w:t>Lớp người dùng</w:t>
+      </w:r>
+      <w:bookmarkEnd w:id="9"/>
+    </w:p>
+    <w:p>
+      <w:pPr>
+        <w:pStyle w:val="Heading2"/>
         <w:numPr>
           <w:ilvl w:val="0"/>
-          <w:numId w:val="17"/>
+          <w:numId w:val="36"/>
         </w:numPr>
-        <w:spacing w:before="2640" w:after="100" w:afterAutospacing="1"/>
         <w:rPr>
           <w:rFonts w:ascii="Times New Roman" w:hAnsi="Times New Roman" w:cs="Times New Roman"/>
           <w:bCs/>
           <w:iCs/>
           <w:noProof/>
           <w:color w:val="000000" w:themeColor="text1"/>
-          <w:sz w:val="26"/>
-          <w:szCs w:val="26"/>
         </w:rPr>
       </w:pPr>
       <w:r>
@@ -3434,28 +3781,30 @@
           <w:iCs/>
           <w:noProof/>
           <w:color w:val="000000" w:themeColor="text1"/>
-          <w:sz w:val="26"/>
-          <w:szCs w:val="26"/>
-        </w:rPr>
-        <w:t>Phạm vi: Mô tả chi tiết sản phẩm, mô tả dự án. Xác định các yêu cầu thuộc phạm vi hệ thống, các yêu cầu nằm ngoài hệ thống.</w:t>
-      </w:r>
-    </w:p>
-    <w:p>
-      <w:pPr>
-        <w:pStyle w:val="ListParagraph"/>
-        <w:numPr>
-          <w:ilvl w:val="0"/>
-          <w:numId w:val="17"/>
-        </w:numPr>
-        <w:spacing w:before="2640" w:after="100" w:afterAutospacing="1"/>
+        </w:rPr>
+        <w:t xml:space="preserve">Người sử dụng: nhân viên, </w:t>
+      </w:r>
+      <w:r>
         <w:rPr>
           <w:rFonts w:ascii="Times New Roman" w:hAnsi="Times New Roman" w:cs="Times New Roman"/>
           <w:bCs/>
           <w:iCs/>
           <w:noProof/>
           <w:color w:val="000000" w:themeColor="text1"/>
-          <w:sz w:val="26"/>
-          <w:szCs w:val="26"/>
+        </w:rPr>
+        <w:t>người quản trị, thủ kho.</w:t>
+      </w:r>
+    </w:p>
+    <w:p>
+      <w:pPr>
+        <w:pStyle w:val="Heading2"/>
+        <w:numPr>
+          <w:ilvl w:val="0"/>
+          <w:numId w:val="36"/>
+        </w:numPr>
+        <w:rPr>
+          <w:noProof/>
+          <w:color w:val="000000" w:themeColor="text1"/>
         </w:rPr>
       </w:pPr>
       <w:r>
@@ -3465,116 +3814,9 @@
           <w:iCs/>
           <w:noProof/>
           <w:color w:val="000000" w:themeColor="text1"/>
-          <w:sz w:val="26"/>
-          <w:szCs w:val="26"/>
-        </w:rPr>
-        <w:lastRenderedPageBreak/>
-        <w:t>Cấu trúc phân chia công việc: Chia nhỏ các công đoạn hoàn thành sản phẩm, phân chia công việc cho thành viên nhóm</w:t>
-      </w:r>
-      <w:r>
-        <w:rPr>
-          <w:rFonts w:ascii="Times New Roman" w:hAnsi="Times New Roman" w:cs="Times New Roman"/>
-          <w:bCs/>
-          <w:iCs/>
-          <w:noProof/>
-          <w:color w:val="000000" w:themeColor="text1"/>
-          <w:sz w:val="26"/>
-          <w:szCs w:val="26"/>
-        </w:rPr>
-        <w:t>, cung cấp cái nhìn tổng quan về cấu trúc của hệ thống.</w:t>
-      </w:r>
-    </w:p>
-    <w:p>
-      <w:pPr>
-        <w:pStyle w:val="ListParagraph"/>
-        <w:numPr>
-          <w:ilvl w:val="0"/>
-          <w:numId w:val="17"/>
-        </w:numPr>
-        <w:spacing w:before="2640" w:after="100" w:afterAutospacing="1"/>
-        <w:rPr>
-          <w:rFonts w:ascii="Times New Roman" w:hAnsi="Times New Roman" w:cs="Times New Roman"/>
-          <w:bCs/>
-          <w:iCs/>
-          <w:noProof/>
-          <w:color w:val="000000" w:themeColor="text1"/>
-          <w:sz w:val="26"/>
-          <w:szCs w:val="26"/>
-        </w:rPr>
-      </w:pPr>
-      <w:r>
-        <w:rPr>
-          <w:rFonts w:ascii="Times New Roman" w:hAnsi="Times New Roman" w:cs="Times New Roman"/>
-          <w:bCs/>
-          <w:iCs/>
-          <w:noProof/>
-          <w:color w:val="000000" w:themeColor="text1"/>
-          <w:sz w:val="26"/>
-          <w:szCs w:val="26"/>
-        </w:rPr>
-        <w:t>Kiểm tra phạm vi: Nhận sản phẩm  bàn giao đã hoàn thành</w:t>
-      </w:r>
-      <w:r>
-        <w:rPr>
-          <w:rFonts w:ascii="Times New Roman" w:hAnsi="Times New Roman" w:cs="Times New Roman"/>
-          <w:bCs/>
-          <w:iCs/>
-          <w:noProof/>
-          <w:color w:val="000000" w:themeColor="text1"/>
-          <w:sz w:val="26"/>
-          <w:szCs w:val="26"/>
-        </w:rPr>
-        <w:t>, bắt đầu kiểm tra tìm lỗi, bàn giao lỗi để cập nhật.</w:t>
-      </w:r>
-    </w:p>
-    <w:p>
-      <w:pPr>
-        <w:pStyle w:val="ListParagraph"/>
-        <w:numPr>
-          <w:ilvl w:val="0"/>
-          <w:numId w:val="17"/>
-        </w:numPr>
-        <w:spacing w:before="2640" w:after="100" w:afterAutospacing="1"/>
-        <w:rPr>
-          <w:rFonts w:ascii="Times New Roman" w:hAnsi="Times New Roman" w:cs="Times New Roman"/>
-          <w:bCs/>
-          <w:iCs/>
-          <w:noProof/>
-          <w:color w:val="000000" w:themeColor="text1"/>
-          <w:sz w:val="26"/>
-          <w:szCs w:val="26"/>
-        </w:rPr>
-      </w:pPr>
-      <w:r>
-        <w:rPr>
-          <w:rFonts w:ascii="Times New Roman" w:hAnsi="Times New Roman" w:cs="Times New Roman"/>
-          <w:bCs/>
-          <w:iCs/>
-          <w:noProof/>
-          <w:color w:val="000000" w:themeColor="text1"/>
-          <w:sz w:val="26"/>
-          <w:szCs w:val="26"/>
-        </w:rPr>
-        <w:t>Kiểm soát phạm vi: Giám sát các trạng thái của hệ thống, thúc đẩy tiến độ và chất lượng của từng khâu, giảm bớt các chi phí không mong muốn tạo ra.</w:t>
-      </w:r>
-    </w:p>
-    <w:p>
-      <w:pPr>
-        <w:pStyle w:val="Heading1"/>
-        <w:rPr>
-          <w:noProof/>
-          <w:color w:val="000000" w:themeColor="text1"/>
-        </w:rPr>
-      </w:pPr>
-      <w:bookmarkStart w:id="6" w:name="_Toc131111791"/>
-      <w:r>
-        <w:rPr>
-          <w:noProof/>
-          <w:color w:val="000000" w:themeColor="text1"/>
-        </w:rPr>
-        <w:t>Mô tả tổng quát</w:t>
-      </w:r>
-      <w:bookmarkEnd w:id="6"/>
+        </w:rPr>
+        <w:t>Quản lý dự án: quản lý kho.</w:t>
+      </w:r>
     </w:p>
     <w:p>
       <w:pPr>
@@ -3584,155 +3826,7 @@
           <w:color w:val="000000" w:themeColor="text1"/>
         </w:rPr>
       </w:pPr>
-      <w:bookmarkStart w:id="7" w:name="_Toc131111792"/>
-      <w:r>
-        <w:rPr>
-          <w:noProof/>
-          <w:color w:val="000000" w:themeColor="text1"/>
-        </w:rPr>
-        <w:t>Mô tả</w:t>
-      </w:r>
-      <w:bookmarkEnd w:id="7"/>
-    </w:p>
-    <w:p>
-      <w:pPr>
-        <w:pStyle w:val="Heading2"/>
-        <w:rPr>
-          <w:noProof/>
-          <w:color w:val="000000" w:themeColor="text1"/>
-        </w:rPr>
-      </w:pPr>
-      <w:r>
-        <w:rPr>
-          <w:noProof/>
-          <w:color w:val="000000" w:themeColor="text1"/>
-        </w:rPr>
-        <w:t xml:space="preserve"> </w:t>
-      </w:r>
-      <w:r>
-        <w:rPr>
-          <w:noProof/>
-          <w:color w:val="000000" w:themeColor="text1"/>
-        </w:rPr>
-        <w:t xml:space="preserve"> </w:t>
-      </w:r>
-      <w:bookmarkStart w:id="8" w:name="_Toc131111793"/>
-      <w:r>
-        <w:rPr>
-          <w:noProof/>
-          <w:color w:val="000000" w:themeColor="text1"/>
-        </w:rPr>
-        <w:t>Cơ hộ</w:t>
-      </w:r>
-      <w:r>
-        <w:rPr>
-          <w:noProof/>
-          <w:color w:val="000000" w:themeColor="text1"/>
-        </w:rPr>
-        <w:t>i</w:t>
-      </w:r>
-      <w:bookmarkEnd w:id="8"/>
-    </w:p>
-    <w:p>
-      <w:pPr>
-        <w:pStyle w:val="Heading2"/>
-        <w:rPr>
-          <w:noProof/>
-          <w:color w:val="000000" w:themeColor="text1"/>
-        </w:rPr>
-      </w:pPr>
-      <w:bookmarkStart w:id="9" w:name="_Toc131111794"/>
-      <w:r>
-        <w:rPr>
-          <w:noProof/>
-          <w:color w:val="000000" w:themeColor="text1"/>
-        </w:rPr>
-        <w:t>Lớp người dùng</w:t>
-      </w:r>
-      <w:bookmarkEnd w:id="9"/>
-    </w:p>
-    <w:p>
-      <w:pPr>
-        <w:pStyle w:val="ListParagraph"/>
-        <w:numPr>
-          <w:ilvl w:val="0"/>
-          <w:numId w:val="21"/>
-        </w:numPr>
-        <w:spacing w:before="2640" w:after="100" w:afterAutospacing="1"/>
-        <w:rPr>
-          <w:rFonts w:ascii="Times New Roman" w:hAnsi="Times New Roman" w:cs="Times New Roman"/>
-          <w:bCs/>
-          <w:iCs/>
-          <w:noProof/>
-          <w:color w:val="000000" w:themeColor="text1"/>
-          <w:sz w:val="26"/>
-          <w:szCs w:val="26"/>
-        </w:rPr>
-      </w:pPr>
-      <w:r>
-        <w:rPr>
-          <w:rFonts w:ascii="Times New Roman" w:hAnsi="Times New Roman" w:cs="Times New Roman"/>
-          <w:bCs/>
-          <w:iCs/>
-          <w:noProof/>
-          <w:color w:val="000000" w:themeColor="text1"/>
-          <w:sz w:val="26"/>
-          <w:szCs w:val="26"/>
-        </w:rPr>
-        <w:t xml:space="preserve">Người sử dụng: nhân viên, </w:t>
-      </w:r>
-      <w:r>
-        <w:rPr>
-          <w:rFonts w:ascii="Times New Roman" w:hAnsi="Times New Roman" w:cs="Times New Roman"/>
-          <w:bCs/>
-          <w:iCs/>
-          <w:noProof/>
-          <w:color w:val="000000" w:themeColor="text1"/>
-          <w:sz w:val="26"/>
-          <w:szCs w:val="26"/>
-        </w:rPr>
-        <w:t>người quản trị, thủ kho.</w:t>
-      </w:r>
-    </w:p>
-    <w:p>
-      <w:pPr>
-        <w:pStyle w:val="ListParagraph"/>
-        <w:numPr>
-          <w:ilvl w:val="0"/>
-          <w:numId w:val="21"/>
-        </w:numPr>
-        <w:spacing w:before="2640" w:after="100" w:afterAutospacing="1"/>
-        <w:rPr>
-          <w:rFonts w:ascii="Times New Roman" w:hAnsi="Times New Roman" w:cs="Times New Roman"/>
-          <w:bCs/>
-          <w:iCs/>
-          <w:noProof/>
-          <w:color w:val="000000" w:themeColor="text1"/>
-          <w:sz w:val="26"/>
-          <w:szCs w:val="26"/>
-        </w:rPr>
-      </w:pPr>
-      <w:r>
-        <w:rPr>
-          <w:rFonts w:ascii="Times New Roman" w:hAnsi="Times New Roman" w:cs="Times New Roman"/>
-          <w:bCs/>
-          <w:iCs/>
-          <w:noProof/>
-          <w:color w:val="000000" w:themeColor="text1"/>
-          <w:sz w:val="26"/>
-          <w:szCs w:val="26"/>
-        </w:rPr>
-        <w:t>Quản lý dự án: quản lý kho.</w:t>
-      </w:r>
-    </w:p>
-    <w:p>
-      <w:pPr>
-        <w:pStyle w:val="Heading2"/>
-        <w:rPr>
-          <w:noProof/>
-          <w:color w:val="000000" w:themeColor="text1"/>
-        </w:rPr>
-      </w:pPr>
+      <w:bookmarkStart w:id="10" w:name="_Toc132361018"/>
       <w:r>
         <w:rPr>
           <w:noProof/>
@@ -3740,6 +3834,7 @@
         </w:rPr>
         <w:t>Công nghệ sử dụng</w:t>
       </w:r>
+      <w:bookmarkEnd w:id="10"/>
     </w:p>
     <w:p>
       <w:pPr>
@@ -3777,12 +3872,13 @@
     <w:p>
       <w:pPr>
         <w:pStyle w:val="Heading2"/>
-        <w:rPr>
-          <w:noProof/>
-          <w:color w:val="000000" w:themeColor="text1"/>
-        </w:rPr>
-      </w:pPr>
-      <w:bookmarkStart w:id="10" w:name="_Toc131111796"/>
+        <w:ind w:left="450" w:hanging="450"/>
+        <w:rPr>
+          <w:noProof/>
+          <w:color w:val="000000" w:themeColor="text1"/>
+        </w:rPr>
+      </w:pPr>
+      <w:bookmarkStart w:id="11" w:name="_Toc132361019"/>
       <w:r>
         <w:rPr>
           <w:noProof/>
@@ -3790,7 +3886,7 @@
         </w:rPr>
         <w:t>Các ràng buộc</w:t>
       </w:r>
-      <w:bookmarkEnd w:id="10"/>
+      <w:bookmarkEnd w:id="11"/>
     </w:p>
     <w:p>
       <w:pPr>
@@ -3800,7 +3896,7 @@
           <w:color w:val="000000" w:themeColor="text1"/>
         </w:rPr>
       </w:pPr>
-      <w:bookmarkStart w:id="11" w:name="_Toc131111797"/>
+      <w:bookmarkStart w:id="12" w:name="_Toc132361020"/>
       <w:r>
         <w:rPr>
           <w:noProof/>
@@ -3808,7 +3904,7 @@
         </w:rPr>
         <w:t>Tính năng hệ thống</w:t>
       </w:r>
-      <w:bookmarkEnd w:id="11"/>
+      <w:bookmarkEnd w:id="12"/>
     </w:p>
     <w:p>
       <w:pPr>
@@ -3818,7 +3914,7 @@
           <w:color w:val="000000" w:themeColor="text1"/>
         </w:rPr>
       </w:pPr>
-      <w:bookmarkStart w:id="12" w:name="_Toc131111798"/>
+      <w:bookmarkStart w:id="13" w:name="_Toc132361021"/>
       <w:r>
         <w:rPr>
           <w:noProof/>
@@ -3826,7 +3922,7 @@
         </w:rPr>
         <w:t>Độ ưu tiên</w:t>
       </w:r>
-      <w:bookmarkEnd w:id="12"/>
+      <w:bookmarkEnd w:id="13"/>
     </w:p>
     <w:p>
       <w:pPr>
@@ -3836,7 +3932,7 @@
           <w:color w:val="000000" w:themeColor="text1"/>
         </w:rPr>
       </w:pPr>
-      <w:bookmarkStart w:id="13" w:name="_Toc131111799"/>
+      <w:bookmarkStart w:id="14" w:name="_Toc132361022"/>
       <w:r>
         <w:rPr>
           <w:noProof/>
@@ -3844,7 +3940,7 @@
         </w:rPr>
         <w:t>Dữ liệu đầu vào</w:t>
       </w:r>
-      <w:bookmarkEnd w:id="13"/>
+      <w:bookmarkEnd w:id="14"/>
     </w:p>
     <w:p>
       <w:pPr>
@@ -3854,7 +3950,7 @@
           <w:color w:val="000000" w:themeColor="text1"/>
         </w:rPr>
       </w:pPr>
-      <w:bookmarkStart w:id="14" w:name="_Toc131111800"/>
+      <w:bookmarkStart w:id="15" w:name="_Toc132361023"/>
       <w:r>
         <w:rPr>
           <w:noProof/>
@@ -3862,7 +3958,7 @@
         </w:rPr>
         <w:t>Giao diện</w:t>
       </w:r>
-      <w:bookmarkEnd w:id="14"/>
+      <w:bookmarkEnd w:id="15"/>
     </w:p>
     <w:p>
       <w:pPr>
@@ -3881,6 +3977,9 @@
         <w:pStyle w:val="ListParagraph"/>
       </w:pPr>
       <w:r>
+        <w:rPr>
+          <w:noProof/>
+        </w:rPr>
         <w:lastRenderedPageBreak/>
         <w:drawing>
           <wp:inline distT="0" distB="0" distL="0" distR="0" wp14:anchorId="4BA8A602" wp14:editId="21314B3A">
@@ -3936,6 +4035,9 @@
         <w:pStyle w:val="ListParagraph"/>
       </w:pPr>
       <w:r>
+        <w:rPr>
+          <w:noProof/>
+        </w:rPr>
         <w:drawing>
           <wp:inline distT="0" distB="0" distL="0" distR="0" wp14:anchorId="43510A24" wp14:editId="5A55D085">
             <wp:extent cx="5760720" cy="3339465"/>
@@ -3975,13 +4077,35 @@
     </w:p>
     <w:p>
       <w:pPr>
+        <w:pStyle w:val="ListParagraph"/>
+        <w:rPr>
+          <w:lang w:val="vi-VN"/>
+        </w:rPr>
+      </w:pPr>
+      <w:r>
+        <w:rPr>
+          <w:lang w:val="vi-VN"/>
+        </w:rPr>
+        <w:t>-Trang Danh Mục Sản Phẩm</w:t>
+      </w:r>
+    </w:p>
+    <w:p>
+      <w:pPr>
+        <w:pStyle w:val="ListParagraph"/>
+        <w:rPr>
+          <w:lang w:val="vi-VN"/>
+        </w:rPr>
+      </w:pPr>
+    </w:p>
+    <w:p>
+      <w:pPr>
         <w:pStyle w:val="Heading1"/>
         <w:rPr>
           <w:noProof/>
           <w:color w:val="000000" w:themeColor="text1"/>
         </w:rPr>
       </w:pPr>
-      <w:bookmarkStart w:id="15" w:name="_Toc131111801"/>
+      <w:bookmarkStart w:id="16" w:name="_Toc132361024"/>
       <w:r>
         <w:rPr>
           <w:noProof/>
@@ -3990,7 +4114,7 @@
         <w:lastRenderedPageBreak/>
         <w:t>Các loại yêu cầu</w:t>
       </w:r>
-      <w:bookmarkEnd w:id="15"/>
+      <w:bookmarkEnd w:id="16"/>
     </w:p>
     <w:p>
       <w:pPr>
@@ -4000,7 +4124,7 @@
           <w:color w:val="000000" w:themeColor="text1"/>
         </w:rPr>
       </w:pPr>
-      <w:bookmarkStart w:id="16" w:name="_Toc131111802"/>
+      <w:bookmarkStart w:id="17" w:name="_Toc132361025"/>
       <w:r>
         <w:rPr>
           <w:noProof/>
@@ -4008,7 +4132,7 @@
         </w:rPr>
         <w:t>Yêu cầu người dùng</w:t>
       </w:r>
-      <w:bookmarkEnd w:id="16"/>
+      <w:bookmarkEnd w:id="17"/>
     </w:p>
     <w:p>
       <w:pPr>
@@ -4018,7 +4142,7 @@
           <w:color w:val="000000" w:themeColor="text1"/>
         </w:rPr>
       </w:pPr>
-      <w:bookmarkStart w:id="17" w:name="_Toc131111803"/>
+      <w:bookmarkStart w:id="18" w:name="_Toc132361026"/>
       <w:r>
         <w:rPr>
           <w:noProof/>
@@ -4026,7 +4150,7 @@
         </w:rPr>
         <w:t>Hệ thống</w:t>
       </w:r>
-      <w:bookmarkEnd w:id="17"/>
+      <w:bookmarkEnd w:id="18"/>
     </w:p>
     <w:p>
       <w:pPr>
@@ -4036,7 +4160,7 @@
           <w:color w:val="000000" w:themeColor="text1"/>
         </w:rPr>
       </w:pPr>
-      <w:bookmarkStart w:id="18" w:name="_Toc131111804"/>
+      <w:bookmarkStart w:id="19" w:name="_Toc132361027"/>
       <w:r>
         <w:rPr>
           <w:noProof/>
@@ -4044,7 +4168,7 @@
         </w:rPr>
         <w:t>Yêu cầu chức năng</w:t>
       </w:r>
-      <w:bookmarkEnd w:id="18"/>
+      <w:bookmarkEnd w:id="19"/>
     </w:p>
     <w:p>
       <w:pPr>
@@ -4251,7 +4375,7 @@
           <w:color w:val="000000" w:themeColor="text1"/>
         </w:rPr>
       </w:pPr>
-      <w:bookmarkStart w:id="19" w:name="_Toc131111805"/>
+      <w:bookmarkStart w:id="20" w:name="_Toc132361028"/>
       <w:r>
         <w:rPr>
           <w:noProof/>
@@ -4259,7 +4383,7 @@
         </w:rPr>
         <w:t>Yêu cầu phi chức năng</w:t>
       </w:r>
-      <w:bookmarkEnd w:id="19"/>
+      <w:bookmarkEnd w:id="20"/>
     </w:p>
     <w:p>
       <w:pPr>
@@ -4472,7 +4596,7 @@
           <w:color w:val="000000" w:themeColor="text1"/>
         </w:rPr>
       </w:pPr>
-      <w:bookmarkStart w:id="20" w:name="_Toc131111806"/>
+      <w:bookmarkStart w:id="21" w:name="_Toc132361029"/>
       <w:r>
         <w:rPr>
           <w:noProof/>
@@ -4480,7 +4604,7 @@
         </w:rPr>
         <w:t>Usecase</w:t>
       </w:r>
-      <w:bookmarkEnd w:id="20"/>
+      <w:bookmarkEnd w:id="21"/>
     </w:p>
     <w:p>
       <w:pPr>
@@ -4489,12 +4613,14 @@
           <w:color w:val="000000" w:themeColor="text1"/>
         </w:rPr>
       </w:pPr>
+      <w:bookmarkStart w:id="22" w:name="_Toc132361030"/>
       <w:r>
         <w:rPr>
           <w:color w:val="000000" w:themeColor="text1"/>
         </w:rPr>
         <w:t>Các tác nhân hệ thống</w:t>
       </w:r>
+      <w:bookmarkEnd w:id="22"/>
     </w:p>
     <w:p>
       <w:pPr>
@@ -4539,6 +4665,7 @@
           <w:color w:val="000000" w:themeColor="text1"/>
         </w:rPr>
       </w:pPr>
+      <w:bookmarkStart w:id="23" w:name="_Toc132361031"/>
       <w:r>
         <w:rPr>
           <w:color w:val="000000" w:themeColor="text1"/>
@@ -4546,6 +4673,7 @@
         <w:lastRenderedPageBreak/>
         <w:t>Các tác nhân sử dụng hệ thống</w:t>
       </w:r>
+      <w:bookmarkEnd w:id="23"/>
     </w:p>
     <w:p>
       <w:pPr>
@@ -4868,6 +4996,87 @@
     </w:p>
     <w:p>
       <w:pPr>
+        <w:pStyle w:val="Heading1"/>
+        <w:rPr>
+          <w:color w:val="000000" w:themeColor="text1"/>
+          <w:lang w:val="vi-VN"/>
+        </w:rPr>
+      </w:pPr>
+      <w:bookmarkStart w:id="24" w:name="_Toc132361032"/>
+      <w:r>
+        <w:rPr>
+          <w:color w:val="000000" w:themeColor="text1"/>
+          <w:lang w:val="vi-VN"/>
+        </w:rPr>
+        <w:lastRenderedPageBreak/>
+        <w:t>Database</w:t>
+      </w:r>
+      <w:bookmarkEnd w:id="24"/>
+    </w:p>
+    <w:p>
+      <w:pPr>
+        <w:rPr>
+          <w:lang w:val="vi-VN"/>
+        </w:rPr>
+      </w:pPr>
+      <w:r>
+        <w:rPr>
+          <w:noProof/>
+          <w:lang w:val="vi-VN"/>
+        </w:rPr>
+        <w:drawing>
+          <wp:inline distT="0" distB="0" distL="0" distR="0" wp14:anchorId="03433F8A" wp14:editId="3D5CEBFB">
+            <wp:extent cx="5760720" cy="4577080"/>
+            <wp:effectExtent l="0" t="0" r="0" b="0"/>
+            <wp:docPr id="4" name="Picture 4"/>
+            <wp:cNvGraphicFramePr>
+              <a:graphicFrameLocks xmlns:a="http://schemas.openxmlformats.org/drawingml/2006/main" noChangeAspect="1"/>
+            </wp:cNvGraphicFramePr>
+            <a:graphic xmlns:a="http://schemas.openxmlformats.org/drawingml/2006/main">
+              <a:graphicData uri="http://schemas.openxmlformats.org/drawingml/2006/picture">
+                <pic:pic xmlns:pic="http://schemas.openxmlformats.org/drawingml/2006/picture">
+                  <pic:nvPicPr>
+                    <pic:cNvPr id="4" name="Picture 4"/>
+                    <pic:cNvPicPr/>
+                  </pic:nvPicPr>
+                  <pic:blipFill>
+                    <a:blip r:embed="rId13">
+                      <a:extLst>
+                        <a:ext uri="{28A0092B-C50C-407E-A947-70E740481C1C}">
+                          <a14:useLocalDpi xmlns:a14="http://schemas.microsoft.com/office/drawing/2010/main" val="0"/>
+                        </a:ext>
+                      </a:extLst>
+                    </a:blip>
+                    <a:stretch>
+                      <a:fillRect/>
+                    </a:stretch>
+                  </pic:blipFill>
+                  <pic:spPr>
+                    <a:xfrm>
+                      <a:off x="0" y="0"/>
+                      <a:ext cx="5760720" cy="4577080"/>
+                    </a:xfrm>
+                    <a:prstGeom prst="rect">
+                      <a:avLst/>
+                    </a:prstGeom>
+                  </pic:spPr>
+                </pic:pic>
+              </a:graphicData>
+            </a:graphic>
+          </wp:inline>
+        </w:drawing>
+      </w:r>
+    </w:p>
+    <w:p>
+      <w:pPr>
+        <w:rPr>
+          <w:color w:val="000000" w:themeColor="text1"/>
+          <w:lang w:val="vi-VN"/>
+        </w:rPr>
+      </w:pPr>
+    </w:p>
+    <w:p>
+      <w:pPr>
         <w:pStyle w:val="ListParagraph"/>
         <w:spacing w:before="2640" w:after="100" w:afterAutospacing="1"/>
         <w:ind w:left="0"/>
@@ -4883,7 +5092,7 @@
       </w:pPr>
     </w:p>
     <w:sectPr>
-      <w:footerReference w:type="default" r:id="rId13"/>
+      <w:footerReference w:type="default" r:id="rId14"/>
       <w:pgSz w:w="11907" w:h="16839" w:code="9"/>
       <w:pgMar w:top="1134" w:right="1134" w:bottom="1134" w:left="1701" w:header="720" w:footer="720" w:gutter="0"/>
       <w:pgBorders w:display="firstPage">
@@ -5501,6 +5710,119 @@
     </w:lvl>
   </w:abstractNum>
   <w:abstractNum w:abstractNumId="4" w15:restartNumberingAfterBreak="0">
+    <w:nsid w:val="10B35B98"/>
+    <w:multiLevelType w:val="hybridMultilevel"/>
+    <w:tmpl w:val="225217D4"/>
+    <w:lvl w:ilvl="0" w:tplc="04090001">
+      <w:start w:val="1"/>
+      <w:numFmt w:val="bullet"/>
+      <w:lvlText w:val=""/>
+      <w:lvlJc w:val="left"/>
+      <w:pPr>
+        <w:ind w:left="1296" w:hanging="360"/>
+      </w:pPr>
+      <w:rPr>
+        <w:rFonts w:ascii="Symbol" w:hAnsi="Symbol" w:hint="default"/>
+      </w:rPr>
+    </w:lvl>
+    <w:lvl w:ilvl="1" w:tplc="04090003" w:tentative="1">
+      <w:start w:val="1"/>
+      <w:numFmt w:val="bullet"/>
+      <w:lvlText w:val="o"/>
+      <w:lvlJc w:val="left"/>
+      <w:pPr>
+        <w:ind w:left="2016" w:hanging="360"/>
+      </w:pPr>
+      <w:rPr>
+        <w:rFonts w:ascii="Courier New" w:hAnsi="Courier New" w:cs="Courier New" w:hint="default"/>
+      </w:rPr>
+    </w:lvl>
+    <w:lvl w:ilvl="2" w:tplc="04090005" w:tentative="1">
+      <w:start w:val="1"/>
+      <w:numFmt w:val="bullet"/>
+      <w:lvlText w:val=""/>
+      <w:lvlJc w:val="left"/>
+      <w:pPr>
+        <w:ind w:left="2736" w:hanging="360"/>
+      </w:pPr>
+      <w:rPr>
+        <w:rFonts w:ascii="Wingdings" w:hAnsi="Wingdings" w:hint="default"/>
+      </w:rPr>
+    </w:lvl>
+    <w:lvl w:ilvl="3" w:tplc="04090001" w:tentative="1">
+      <w:start w:val="1"/>
+      <w:numFmt w:val="bullet"/>
+      <w:lvlText w:val=""/>
+      <w:lvlJc w:val="left"/>
+      <w:pPr>
+        <w:ind w:left="3456" w:hanging="360"/>
+      </w:pPr>
+      <w:rPr>
+        <w:rFonts w:ascii="Symbol" w:hAnsi="Symbol" w:hint="default"/>
+      </w:rPr>
+    </w:lvl>
+    <w:lvl w:ilvl="4" w:tplc="04090003" w:tentative="1">
+      <w:start w:val="1"/>
+      <w:numFmt w:val="bullet"/>
+      <w:lvlText w:val="o"/>
+      <w:lvlJc w:val="left"/>
+      <w:pPr>
+        <w:ind w:left="4176" w:hanging="360"/>
+      </w:pPr>
+      <w:rPr>
+        <w:rFonts w:ascii="Courier New" w:hAnsi="Courier New" w:cs="Courier New" w:hint="default"/>
+      </w:rPr>
+    </w:lvl>
+    <w:lvl w:ilvl="5" w:tplc="04090005" w:tentative="1">
+      <w:start w:val="1"/>
+      <w:numFmt w:val="bullet"/>
+      <w:lvlText w:val=""/>
+      <w:lvlJc w:val="left"/>
+      <w:pPr>
+        <w:ind w:left="4896" w:hanging="360"/>
+      </w:pPr>
+      <w:rPr>
+        <w:rFonts w:ascii="Wingdings" w:hAnsi="Wingdings" w:hint="default"/>
+      </w:rPr>
+    </w:lvl>
+    <w:lvl w:ilvl="6" w:tplc="04090001" w:tentative="1">
+      <w:start w:val="1"/>
+      <w:numFmt w:val="bullet"/>
+      <w:lvlText w:val=""/>
+      <w:lvlJc w:val="left"/>
+      <w:pPr>
+        <w:ind w:left="5616" w:hanging="360"/>
+      </w:pPr>
+      <w:rPr>
+        <w:rFonts w:ascii="Symbol" w:hAnsi="Symbol" w:hint="default"/>
+      </w:rPr>
+    </w:lvl>
+    <w:lvl w:ilvl="7" w:tplc="04090003" w:tentative="1">
+      <w:start w:val="1"/>
+      <w:numFmt w:val="bullet"/>
+      <w:lvlText w:val="o"/>
+      <w:lvlJc w:val="left"/>
+      <w:pPr>
+        <w:ind w:left="6336" w:hanging="360"/>
+      </w:pPr>
+      <w:rPr>
+        <w:rFonts w:ascii="Courier New" w:hAnsi="Courier New" w:cs="Courier New" w:hint="default"/>
+      </w:rPr>
+    </w:lvl>
+    <w:lvl w:ilvl="8" w:tplc="04090005" w:tentative="1">
+      <w:start w:val="1"/>
+      <w:numFmt w:val="bullet"/>
+      <w:lvlText w:val=""/>
+      <w:lvlJc w:val="left"/>
+      <w:pPr>
+        <w:ind w:left="7056" w:hanging="360"/>
+      </w:pPr>
+      <w:rPr>
+        <w:rFonts w:ascii="Wingdings" w:hAnsi="Wingdings" w:hint="default"/>
+      </w:rPr>
+    </w:lvl>
+  </w:abstractNum>
+  <w:abstractNum w:abstractNumId="5" w15:restartNumberingAfterBreak="0">
     <w:nsid w:val="10CC028E"/>
     <w:multiLevelType w:val="hybridMultilevel"/>
     <w:tmpl w:val="97C01FFC"/>
@@ -5589,7 +5911,7 @@
       </w:pPr>
     </w:lvl>
   </w:abstractNum>
-  <w:abstractNum w:abstractNumId="5" w15:restartNumberingAfterBreak="0">
+  <w:abstractNum w:abstractNumId="6" w15:restartNumberingAfterBreak="0">
     <w:nsid w:val="11260A6D"/>
     <w:multiLevelType w:val="hybridMultilevel"/>
     <w:tmpl w:val="F10E5F84"/>
@@ -5702,7 +6024,7 @@
       </w:rPr>
     </w:lvl>
   </w:abstractNum>
-  <w:abstractNum w:abstractNumId="6" w15:restartNumberingAfterBreak="0">
+  <w:abstractNum w:abstractNumId="7" w15:restartNumberingAfterBreak="0">
     <w:nsid w:val="1189695F"/>
     <w:multiLevelType w:val="hybridMultilevel"/>
     <w:tmpl w:val="A6C43F44"/>
@@ -5815,7 +6137,7 @@
       </w:rPr>
     </w:lvl>
   </w:abstractNum>
-  <w:abstractNum w:abstractNumId="7" w15:restartNumberingAfterBreak="0">
+  <w:abstractNum w:abstractNumId="8" w15:restartNumberingAfterBreak="0">
     <w:nsid w:val="125C14B5"/>
     <w:multiLevelType w:val="hybridMultilevel"/>
     <w:tmpl w:val="A08EDF1E"/>
@@ -5904,7 +6226,7 @@
       </w:pPr>
     </w:lvl>
   </w:abstractNum>
-  <w:abstractNum w:abstractNumId="8" w15:restartNumberingAfterBreak="0">
+  <w:abstractNum w:abstractNumId="9" w15:restartNumberingAfterBreak="0">
     <w:nsid w:val="139272A3"/>
     <w:multiLevelType w:val="hybridMultilevel"/>
     <w:tmpl w:val="41527A32"/>
@@ -5993,7 +6315,7 @@
       </w:pPr>
     </w:lvl>
   </w:abstractNum>
-  <w:abstractNum w:abstractNumId="9" w15:restartNumberingAfterBreak="0">
+  <w:abstractNum w:abstractNumId="10" w15:restartNumberingAfterBreak="0">
     <w:nsid w:val="13DE6538"/>
     <w:multiLevelType w:val="hybridMultilevel"/>
     <w:tmpl w:val="D4F424C0"/>
@@ -6106,7 +6428,7 @@
       </w:rPr>
     </w:lvl>
   </w:abstractNum>
-  <w:abstractNum w:abstractNumId="10" w15:restartNumberingAfterBreak="0">
+  <w:abstractNum w:abstractNumId="11" w15:restartNumberingAfterBreak="0">
     <w:nsid w:val="1FFA6288"/>
     <w:multiLevelType w:val="multilevel"/>
     <w:tmpl w:val="04090025"/>
@@ -6201,7 +6523,120 @@
       </w:pPr>
     </w:lvl>
   </w:abstractNum>
-  <w:abstractNum w:abstractNumId="11" w15:restartNumberingAfterBreak="0">
+  <w:abstractNum w:abstractNumId="12" w15:restartNumberingAfterBreak="0">
+    <w:nsid w:val="22EB3C3D"/>
+    <w:multiLevelType w:val="hybridMultilevel"/>
+    <w:tmpl w:val="6B029DAA"/>
+    <w:lvl w:ilvl="0" w:tplc="04090001">
+      <w:start w:val="1"/>
+      <w:numFmt w:val="bullet"/>
+      <w:lvlText w:val=""/>
+      <w:lvlJc w:val="left"/>
+      <w:pPr>
+        <w:ind w:left="1440" w:hanging="360"/>
+      </w:pPr>
+      <w:rPr>
+        <w:rFonts w:ascii="Symbol" w:hAnsi="Symbol" w:hint="default"/>
+      </w:rPr>
+    </w:lvl>
+    <w:lvl w:ilvl="1" w:tplc="04090003" w:tentative="1">
+      <w:start w:val="1"/>
+      <w:numFmt w:val="bullet"/>
+      <w:lvlText w:val="o"/>
+      <w:lvlJc w:val="left"/>
+      <w:pPr>
+        <w:ind w:left="2160" w:hanging="360"/>
+      </w:pPr>
+      <w:rPr>
+        <w:rFonts w:ascii="Courier New" w:hAnsi="Courier New" w:cs="Courier New" w:hint="default"/>
+      </w:rPr>
+    </w:lvl>
+    <w:lvl w:ilvl="2" w:tplc="04090005" w:tentative="1">
+      <w:start w:val="1"/>
+      <w:numFmt w:val="bullet"/>
+      <w:lvlText w:val=""/>
+      <w:lvlJc w:val="left"/>
+      <w:pPr>
+        <w:ind w:left="2880" w:hanging="360"/>
+      </w:pPr>
+      <w:rPr>
+        <w:rFonts w:ascii="Wingdings" w:hAnsi="Wingdings" w:hint="default"/>
+      </w:rPr>
+    </w:lvl>
+    <w:lvl w:ilvl="3" w:tplc="04090001" w:tentative="1">
+      <w:start w:val="1"/>
+      <w:numFmt w:val="bullet"/>
+      <w:lvlText w:val=""/>
+      <w:lvlJc w:val="left"/>
+      <w:pPr>
+        <w:ind w:left="3600" w:hanging="360"/>
+      </w:pPr>
+      <w:rPr>
+        <w:rFonts w:ascii="Symbol" w:hAnsi="Symbol" w:hint="default"/>
+      </w:rPr>
+    </w:lvl>
+    <w:lvl w:ilvl="4" w:tplc="04090003" w:tentative="1">
+      <w:start w:val="1"/>
+      <w:numFmt w:val="bullet"/>
+      <w:lvlText w:val="o"/>
+      <w:lvlJc w:val="left"/>
+      <w:pPr>
+        <w:ind w:left="4320" w:hanging="360"/>
+      </w:pPr>
+      <w:rPr>
+        <w:rFonts w:ascii="Courier New" w:hAnsi="Courier New" w:cs="Courier New" w:hint="default"/>
+      </w:rPr>
+    </w:lvl>
+    <w:lvl w:ilvl="5" w:tplc="04090005" w:tentative="1">
+      <w:start w:val="1"/>
+      <w:numFmt w:val="bullet"/>
+      <w:lvlText w:val=""/>
+      <w:lvlJc w:val="left"/>
+      <w:pPr>
+        <w:ind w:left="5040" w:hanging="360"/>
+      </w:pPr>
+      <w:rPr>
+        <w:rFonts w:ascii="Wingdings" w:hAnsi="Wingdings" w:hint="default"/>
+      </w:rPr>
+    </w:lvl>
+    <w:lvl w:ilvl="6" w:tplc="04090001" w:tentative="1">
+      <w:start w:val="1"/>
+      <w:numFmt w:val="bullet"/>
+      <w:lvlText w:val=""/>
+      <w:lvlJc w:val="left"/>
+      <w:pPr>
+        <w:ind w:left="5760" w:hanging="360"/>
+      </w:pPr>
+      <w:rPr>
+        <w:rFonts w:ascii="Symbol" w:hAnsi="Symbol" w:hint="default"/>
+      </w:rPr>
+    </w:lvl>
+    <w:lvl w:ilvl="7" w:tplc="04090003" w:tentative="1">
+      <w:start w:val="1"/>
+      <w:numFmt w:val="bullet"/>
+      <w:lvlText w:val="o"/>
+      <w:lvlJc w:val="left"/>
+      <w:pPr>
+        <w:ind w:left="6480" w:hanging="360"/>
+      </w:pPr>
+      <w:rPr>
+        <w:rFonts w:ascii="Courier New" w:hAnsi="Courier New" w:cs="Courier New" w:hint="default"/>
+      </w:rPr>
+    </w:lvl>
+    <w:lvl w:ilvl="8" w:tplc="04090005" w:tentative="1">
+      <w:start w:val="1"/>
+      <w:numFmt w:val="bullet"/>
+      <w:lvlText w:val=""/>
+      <w:lvlJc w:val="left"/>
+      <w:pPr>
+        <w:ind w:left="7200" w:hanging="360"/>
+      </w:pPr>
+      <w:rPr>
+        <w:rFonts w:ascii="Wingdings" w:hAnsi="Wingdings" w:hint="default"/>
+      </w:rPr>
+    </w:lvl>
+  </w:abstractNum>
+  <w:abstractNum w:abstractNumId="13" w15:restartNumberingAfterBreak="0">
     <w:nsid w:val="24FD44DD"/>
     <w:multiLevelType w:val="hybridMultilevel"/>
     <w:tmpl w:val="471ED0AE"/>
@@ -6314,7 +6749,7 @@
       </w:rPr>
     </w:lvl>
   </w:abstractNum>
-  <w:abstractNum w:abstractNumId="12" w15:restartNumberingAfterBreak="0">
+  <w:abstractNum w:abstractNumId="14" w15:restartNumberingAfterBreak="0">
     <w:nsid w:val="2A4D092E"/>
     <w:multiLevelType w:val="hybridMultilevel"/>
     <w:tmpl w:val="25CC7B90"/>
@@ -6427,7 +6862,7 @@
       </w:rPr>
     </w:lvl>
   </w:abstractNum>
-  <w:abstractNum w:abstractNumId="13" w15:restartNumberingAfterBreak="0">
+  <w:abstractNum w:abstractNumId="15" w15:restartNumberingAfterBreak="0">
     <w:nsid w:val="2C253ECA"/>
     <w:multiLevelType w:val="hybridMultilevel"/>
     <w:tmpl w:val="8966A79E"/>
@@ -6540,7 +6975,7 @@
       </w:rPr>
     </w:lvl>
   </w:abstractNum>
-  <w:abstractNum w:abstractNumId="14" w15:restartNumberingAfterBreak="0">
+  <w:abstractNum w:abstractNumId="16" w15:restartNumberingAfterBreak="0">
     <w:nsid w:val="34834663"/>
     <w:multiLevelType w:val="hybridMultilevel"/>
     <w:tmpl w:val="EE0CCDFC"/>
@@ -6653,7 +7088,119 @@
       </w:rPr>
     </w:lvl>
   </w:abstractNum>
-  <w:abstractNum w:abstractNumId="15" w15:restartNumberingAfterBreak="0">
+  <w:abstractNum w:abstractNumId="17" w15:restartNumberingAfterBreak="0">
+    <w:nsid w:val="407345D9"/>
+    <w:multiLevelType w:val="hybridMultilevel"/>
+    <w:tmpl w:val="7158A344"/>
+    <w:lvl w:ilvl="0" w:tplc="DF542810">
+      <w:numFmt w:val="bullet"/>
+      <w:lvlText w:val="-"/>
+      <w:lvlJc w:val="left"/>
+      <w:pPr>
+        <w:ind w:left="720" w:hanging="360"/>
+      </w:pPr>
+      <w:rPr>
+        <w:rFonts w:ascii="Cambria" w:eastAsiaTheme="majorEastAsia" w:hAnsi="Cambria" w:cstheme="majorBidi" w:hint="default"/>
+      </w:rPr>
+    </w:lvl>
+    <w:lvl w:ilvl="1" w:tplc="04090003" w:tentative="1">
+      <w:start w:val="1"/>
+      <w:numFmt w:val="bullet"/>
+      <w:lvlText w:val="o"/>
+      <w:lvlJc w:val="left"/>
+      <w:pPr>
+        <w:ind w:left="1440" w:hanging="360"/>
+      </w:pPr>
+      <w:rPr>
+        <w:rFonts w:ascii="Courier New" w:hAnsi="Courier New" w:cs="Courier New" w:hint="default"/>
+      </w:rPr>
+    </w:lvl>
+    <w:lvl w:ilvl="2" w:tplc="04090005" w:tentative="1">
+      <w:start w:val="1"/>
+      <w:numFmt w:val="bullet"/>
+      <w:lvlText w:val=""/>
+      <w:lvlJc w:val="left"/>
+      <w:pPr>
+        <w:ind w:left="2160" w:hanging="360"/>
+      </w:pPr>
+      <w:rPr>
+        <w:rFonts w:ascii="Wingdings" w:hAnsi="Wingdings" w:hint="default"/>
+      </w:rPr>
+    </w:lvl>
+    <w:lvl w:ilvl="3" w:tplc="04090001" w:tentative="1">
+      <w:start w:val="1"/>
+      <w:numFmt w:val="bullet"/>
+      <w:lvlText w:val=""/>
+      <w:lvlJc w:val="left"/>
+      <w:pPr>
+        <w:ind w:left="2880" w:hanging="360"/>
+      </w:pPr>
+      <w:rPr>
+        <w:rFonts w:ascii="Symbol" w:hAnsi="Symbol" w:hint="default"/>
+      </w:rPr>
+    </w:lvl>
+    <w:lvl w:ilvl="4" w:tplc="04090003" w:tentative="1">
+      <w:start w:val="1"/>
+      <w:numFmt w:val="bullet"/>
+      <w:lvlText w:val="o"/>
+      <w:lvlJc w:val="left"/>
+      <w:pPr>
+        <w:ind w:left="3600" w:hanging="360"/>
+      </w:pPr>
+      <w:rPr>
+        <w:rFonts w:ascii="Courier New" w:hAnsi="Courier New" w:cs="Courier New" w:hint="default"/>
+      </w:rPr>
+    </w:lvl>
+    <w:lvl w:ilvl="5" w:tplc="04090005" w:tentative="1">
+      <w:start w:val="1"/>
+      <w:numFmt w:val="bullet"/>
+      <w:lvlText w:val=""/>
+      <w:lvlJc w:val="left"/>
+      <w:pPr>
+        <w:ind w:left="4320" w:hanging="360"/>
+      </w:pPr>
+      <w:rPr>
+        <w:rFonts w:ascii="Wingdings" w:hAnsi="Wingdings" w:hint="default"/>
+      </w:rPr>
+    </w:lvl>
+    <w:lvl w:ilvl="6" w:tplc="04090001" w:tentative="1">
+      <w:start w:val="1"/>
+      <w:numFmt w:val="bullet"/>
+      <w:lvlText w:val=""/>
+      <w:lvlJc w:val="left"/>
+      <w:pPr>
+        <w:ind w:left="5040" w:hanging="360"/>
+      </w:pPr>
+      <w:rPr>
+        <w:rFonts w:ascii="Symbol" w:hAnsi="Symbol" w:hint="default"/>
+      </w:rPr>
+    </w:lvl>
+    <w:lvl w:ilvl="7" w:tplc="04090003" w:tentative="1">
+      <w:start w:val="1"/>
+      <w:numFmt w:val="bullet"/>
+      <w:lvlText w:val="o"/>
+      <w:lvlJc w:val="left"/>
+      <w:pPr>
+        <w:ind w:left="5760" w:hanging="360"/>
+      </w:pPr>
+      <w:rPr>
+        <w:rFonts w:ascii="Courier New" w:hAnsi="Courier New" w:cs="Courier New" w:hint="default"/>
+      </w:rPr>
+    </w:lvl>
+    <w:lvl w:ilvl="8" w:tplc="04090005" w:tentative="1">
+      <w:start w:val="1"/>
+      <w:numFmt w:val="bullet"/>
+      <w:lvlText w:val=""/>
+      <w:lvlJc w:val="left"/>
+      <w:pPr>
+        <w:ind w:left="6480" w:hanging="360"/>
+      </w:pPr>
+      <w:rPr>
+        <w:rFonts w:ascii="Wingdings" w:hAnsi="Wingdings" w:hint="default"/>
+      </w:rPr>
+    </w:lvl>
+  </w:abstractNum>
+  <w:abstractNum w:abstractNumId="18" w15:restartNumberingAfterBreak="0">
     <w:nsid w:val="408B4682"/>
     <w:multiLevelType w:val="hybridMultilevel"/>
     <w:tmpl w:val="6EF8A57A"/>
@@ -6766,7 +7313,7 @@
       </w:rPr>
     </w:lvl>
   </w:abstractNum>
-  <w:abstractNum w:abstractNumId="16" w15:restartNumberingAfterBreak="0">
+  <w:abstractNum w:abstractNumId="19" w15:restartNumberingAfterBreak="0">
     <w:nsid w:val="42CA1498"/>
     <w:multiLevelType w:val="hybridMultilevel"/>
     <w:tmpl w:val="AA16BF8E"/>
@@ -6855,7 +7402,7 @@
       </w:pPr>
     </w:lvl>
   </w:abstractNum>
-  <w:abstractNum w:abstractNumId="17" w15:restartNumberingAfterBreak="0">
+  <w:abstractNum w:abstractNumId="20" w15:restartNumberingAfterBreak="0">
     <w:nsid w:val="43E84F38"/>
     <w:multiLevelType w:val="hybridMultilevel"/>
     <w:tmpl w:val="D554A1D6"/>
@@ -6947,7 +7494,7 @@
       </w:pPr>
     </w:lvl>
   </w:abstractNum>
-  <w:abstractNum w:abstractNumId="18" w15:restartNumberingAfterBreak="0">
+  <w:abstractNum w:abstractNumId="21" w15:restartNumberingAfterBreak="0">
     <w:nsid w:val="44F404FF"/>
     <w:multiLevelType w:val="hybridMultilevel"/>
     <w:tmpl w:val="A4141078"/>
@@ -7060,7 +7607,120 @@
       </w:rPr>
     </w:lvl>
   </w:abstractNum>
-  <w:abstractNum w:abstractNumId="19" w15:restartNumberingAfterBreak="0">
+  <w:abstractNum w:abstractNumId="22" w15:restartNumberingAfterBreak="0">
+    <w:nsid w:val="511E3B3E"/>
+    <w:multiLevelType w:val="hybridMultilevel"/>
+    <w:tmpl w:val="FB1AB3A2"/>
+    <w:lvl w:ilvl="0" w:tplc="04090001">
+      <w:start w:val="1"/>
+      <w:numFmt w:val="bullet"/>
+      <w:lvlText w:val=""/>
+      <w:lvlJc w:val="left"/>
+      <w:pPr>
+        <w:ind w:left="1440" w:hanging="360"/>
+      </w:pPr>
+      <w:rPr>
+        <w:rFonts w:ascii="Symbol" w:hAnsi="Symbol" w:hint="default"/>
+      </w:rPr>
+    </w:lvl>
+    <w:lvl w:ilvl="1" w:tplc="04090003" w:tentative="1">
+      <w:start w:val="1"/>
+      <w:numFmt w:val="bullet"/>
+      <w:lvlText w:val="o"/>
+      <w:lvlJc w:val="left"/>
+      <w:pPr>
+        <w:ind w:left="2160" w:hanging="360"/>
+      </w:pPr>
+      <w:rPr>
+        <w:rFonts w:ascii="Courier New" w:hAnsi="Courier New" w:cs="Courier New" w:hint="default"/>
+      </w:rPr>
+    </w:lvl>
+    <w:lvl w:ilvl="2" w:tplc="04090005" w:tentative="1">
+      <w:start w:val="1"/>
+      <w:numFmt w:val="bullet"/>
+      <w:lvlText w:val=""/>
+      <w:lvlJc w:val="left"/>
+      <w:pPr>
+        <w:ind w:left="2880" w:hanging="360"/>
+      </w:pPr>
+      <w:rPr>
+        <w:rFonts w:ascii="Wingdings" w:hAnsi="Wingdings" w:hint="default"/>
+      </w:rPr>
+    </w:lvl>
+    <w:lvl w:ilvl="3" w:tplc="04090001" w:tentative="1">
+      <w:start w:val="1"/>
+      <w:numFmt w:val="bullet"/>
+      <w:lvlText w:val=""/>
+      <w:lvlJc w:val="left"/>
+      <w:pPr>
+        <w:ind w:left="3600" w:hanging="360"/>
+      </w:pPr>
+      <w:rPr>
+        <w:rFonts w:ascii="Symbol" w:hAnsi="Symbol" w:hint="default"/>
+      </w:rPr>
+    </w:lvl>
+    <w:lvl w:ilvl="4" w:tplc="04090003" w:tentative="1">
+      <w:start w:val="1"/>
+      <w:numFmt w:val="bullet"/>
+      <w:lvlText w:val="o"/>
+      <w:lvlJc w:val="left"/>
+      <w:pPr>
+        <w:ind w:left="4320" w:hanging="360"/>
+      </w:pPr>
+      <w:rPr>
+        <w:rFonts w:ascii="Courier New" w:hAnsi="Courier New" w:cs="Courier New" w:hint="default"/>
+      </w:rPr>
+    </w:lvl>
+    <w:lvl w:ilvl="5" w:tplc="04090005" w:tentative="1">
+      <w:start w:val="1"/>
+      <w:numFmt w:val="bullet"/>
+      <w:lvlText w:val=""/>
+      <w:lvlJc w:val="left"/>
+      <w:pPr>
+        <w:ind w:left="5040" w:hanging="360"/>
+      </w:pPr>
+      <w:rPr>
+        <w:rFonts w:ascii="Wingdings" w:hAnsi="Wingdings" w:hint="default"/>
+      </w:rPr>
+    </w:lvl>
+    <w:lvl w:ilvl="6" w:tplc="04090001" w:tentative="1">
+      <w:start w:val="1"/>
+      <w:numFmt w:val="bullet"/>
+      <w:lvlText w:val=""/>
+      <w:lvlJc w:val="left"/>
+      <w:pPr>
+        <w:ind w:left="5760" w:hanging="360"/>
+      </w:pPr>
+      <w:rPr>
+        <w:rFonts w:ascii="Symbol" w:hAnsi="Symbol" w:hint="default"/>
+      </w:rPr>
+    </w:lvl>
+    <w:lvl w:ilvl="7" w:tplc="04090003" w:tentative="1">
+      <w:start w:val="1"/>
+      <w:numFmt w:val="bullet"/>
+      <w:lvlText w:val="o"/>
+      <w:lvlJc w:val="left"/>
+      <w:pPr>
+        <w:ind w:left="6480" w:hanging="360"/>
+      </w:pPr>
+      <w:rPr>
+        <w:rFonts w:ascii="Courier New" w:hAnsi="Courier New" w:cs="Courier New" w:hint="default"/>
+      </w:rPr>
+    </w:lvl>
+    <w:lvl w:ilvl="8" w:tplc="04090005" w:tentative="1">
+      <w:start w:val="1"/>
+      <w:numFmt w:val="bullet"/>
+      <w:lvlText w:val=""/>
+      <w:lvlJc w:val="left"/>
+      <w:pPr>
+        <w:ind w:left="7200" w:hanging="360"/>
+      </w:pPr>
+      <w:rPr>
+        <w:rFonts w:ascii="Wingdings" w:hAnsi="Wingdings" w:hint="default"/>
+      </w:rPr>
+    </w:lvl>
+  </w:abstractNum>
+  <w:abstractNum w:abstractNumId="23" w15:restartNumberingAfterBreak="0">
     <w:nsid w:val="52CD42B1"/>
     <w:multiLevelType w:val="hybridMultilevel"/>
     <w:tmpl w:val="7DCA2008"/>
@@ -7173,7 +7833,7 @@
       </w:rPr>
     </w:lvl>
   </w:abstractNum>
-  <w:abstractNum w:abstractNumId="20" w15:restartNumberingAfterBreak="0">
+  <w:abstractNum w:abstractNumId="24" w15:restartNumberingAfterBreak="0">
     <w:nsid w:val="5365143C"/>
     <w:multiLevelType w:val="hybridMultilevel"/>
     <w:tmpl w:val="E84685F6"/>
@@ -7286,7 +7946,7 @@
       </w:rPr>
     </w:lvl>
   </w:abstractNum>
-  <w:abstractNum w:abstractNumId="21" w15:restartNumberingAfterBreak="0">
+  <w:abstractNum w:abstractNumId="25" w15:restartNumberingAfterBreak="0">
     <w:nsid w:val="55AE44AC"/>
     <w:multiLevelType w:val="hybridMultilevel"/>
     <w:tmpl w:val="5E8A3DB6"/>
@@ -7399,7 +8059,7 @@
       </w:rPr>
     </w:lvl>
   </w:abstractNum>
-  <w:abstractNum w:abstractNumId="22" w15:restartNumberingAfterBreak="0">
+  <w:abstractNum w:abstractNumId="26" w15:restartNumberingAfterBreak="0">
     <w:nsid w:val="5FC67E6C"/>
     <w:multiLevelType w:val="multilevel"/>
     <w:tmpl w:val="7CC04562"/>
@@ -7512,7 +8172,119 @@
       </w:rPr>
     </w:lvl>
   </w:abstractNum>
-  <w:abstractNum w:abstractNumId="23" w15:restartNumberingAfterBreak="0">
+  <w:abstractNum w:abstractNumId="27" w15:restartNumberingAfterBreak="0">
+    <w:nsid w:val="62C31EE0"/>
+    <w:multiLevelType w:val="hybridMultilevel"/>
+    <w:tmpl w:val="3F6EEA74"/>
+    <w:lvl w:ilvl="0" w:tplc="99A0115C">
+      <w:numFmt w:val="bullet"/>
+      <w:lvlText w:val="-"/>
+      <w:lvlJc w:val="left"/>
+      <w:pPr>
+        <w:ind w:left="936" w:hanging="360"/>
+      </w:pPr>
+      <w:rPr>
+        <w:rFonts w:ascii="Cambria" w:eastAsiaTheme="majorEastAsia" w:hAnsi="Cambria" w:cstheme="majorBidi" w:hint="default"/>
+      </w:rPr>
+    </w:lvl>
+    <w:lvl w:ilvl="1" w:tplc="04090003" w:tentative="1">
+      <w:start w:val="1"/>
+      <w:numFmt w:val="bullet"/>
+      <w:lvlText w:val="o"/>
+      <w:lvlJc w:val="left"/>
+      <w:pPr>
+        <w:ind w:left="1656" w:hanging="360"/>
+      </w:pPr>
+      <w:rPr>
+        <w:rFonts w:ascii="Courier New" w:hAnsi="Courier New" w:cs="Courier New" w:hint="default"/>
+      </w:rPr>
+    </w:lvl>
+    <w:lvl w:ilvl="2" w:tplc="04090005" w:tentative="1">
+      <w:start w:val="1"/>
+      <w:numFmt w:val="bullet"/>
+      <w:lvlText w:val=""/>
+      <w:lvlJc w:val="left"/>
+      <w:pPr>
+        <w:ind w:left="2376" w:hanging="360"/>
+      </w:pPr>
+      <w:rPr>
+        <w:rFonts w:ascii="Wingdings" w:hAnsi="Wingdings" w:hint="default"/>
+      </w:rPr>
+    </w:lvl>
+    <w:lvl w:ilvl="3" w:tplc="04090001" w:tentative="1">
+      <w:start w:val="1"/>
+      <w:numFmt w:val="bullet"/>
+      <w:lvlText w:val=""/>
+      <w:lvlJc w:val="left"/>
+      <w:pPr>
+        <w:ind w:left="3096" w:hanging="360"/>
+      </w:pPr>
+      <w:rPr>
+        <w:rFonts w:ascii="Symbol" w:hAnsi="Symbol" w:hint="default"/>
+      </w:rPr>
+    </w:lvl>
+    <w:lvl w:ilvl="4" w:tplc="04090003" w:tentative="1">
+      <w:start w:val="1"/>
+      <w:numFmt w:val="bullet"/>
+      <w:lvlText w:val="o"/>
+      <w:lvlJc w:val="left"/>
+      <w:pPr>
+        <w:ind w:left="3816" w:hanging="360"/>
+      </w:pPr>
+      <w:rPr>
+        <w:rFonts w:ascii="Courier New" w:hAnsi="Courier New" w:cs="Courier New" w:hint="default"/>
+      </w:rPr>
+    </w:lvl>
+    <w:lvl w:ilvl="5" w:tplc="04090005" w:tentative="1">
+      <w:start w:val="1"/>
+      <w:numFmt w:val="bullet"/>
+      <w:lvlText w:val=""/>
+      <w:lvlJc w:val="left"/>
+      <w:pPr>
+        <w:ind w:left="4536" w:hanging="360"/>
+      </w:pPr>
+      <w:rPr>
+        <w:rFonts w:ascii="Wingdings" w:hAnsi="Wingdings" w:hint="default"/>
+      </w:rPr>
+    </w:lvl>
+    <w:lvl w:ilvl="6" w:tplc="04090001" w:tentative="1">
+      <w:start w:val="1"/>
+      <w:numFmt w:val="bullet"/>
+      <w:lvlText w:val=""/>
+      <w:lvlJc w:val="left"/>
+      <w:pPr>
+        <w:ind w:left="5256" w:hanging="360"/>
+      </w:pPr>
+      <w:rPr>
+        <w:rFonts w:ascii="Symbol" w:hAnsi="Symbol" w:hint="default"/>
+      </w:rPr>
+    </w:lvl>
+    <w:lvl w:ilvl="7" w:tplc="04090003" w:tentative="1">
+      <w:start w:val="1"/>
+      <w:numFmt w:val="bullet"/>
+      <w:lvlText w:val="o"/>
+      <w:lvlJc w:val="left"/>
+      <w:pPr>
+        <w:ind w:left="5976" w:hanging="360"/>
+      </w:pPr>
+      <w:rPr>
+        <w:rFonts w:ascii="Courier New" w:hAnsi="Courier New" w:cs="Courier New" w:hint="default"/>
+      </w:rPr>
+    </w:lvl>
+    <w:lvl w:ilvl="8" w:tplc="04090005" w:tentative="1">
+      <w:start w:val="1"/>
+      <w:numFmt w:val="bullet"/>
+      <w:lvlText w:val=""/>
+      <w:lvlJc w:val="left"/>
+      <w:pPr>
+        <w:ind w:left="6696" w:hanging="360"/>
+      </w:pPr>
+      <w:rPr>
+        <w:rFonts w:ascii="Wingdings" w:hAnsi="Wingdings" w:hint="default"/>
+      </w:rPr>
+    </w:lvl>
+  </w:abstractNum>
+  <w:abstractNum w:abstractNumId="28" w15:restartNumberingAfterBreak="0">
     <w:nsid w:val="6684238D"/>
     <w:multiLevelType w:val="hybridMultilevel"/>
     <w:tmpl w:val="EF82EA12"/>
@@ -7601,7 +8373,232 @@
       </w:pPr>
     </w:lvl>
   </w:abstractNum>
-  <w:abstractNum w:abstractNumId="24" w15:restartNumberingAfterBreak="0">
+  <w:abstractNum w:abstractNumId="29" w15:restartNumberingAfterBreak="0">
+    <w:nsid w:val="6AEA5C35"/>
+    <w:multiLevelType w:val="hybridMultilevel"/>
+    <w:tmpl w:val="04DA7AB4"/>
+    <w:lvl w:ilvl="0" w:tplc="F4A040AE">
+      <w:start w:val="1"/>
+      <w:numFmt w:val="bullet"/>
+      <w:lvlText w:val="-"/>
+      <w:lvlJc w:val="left"/>
+      <w:pPr>
+        <w:ind w:left="1296" w:hanging="360"/>
+      </w:pPr>
+      <w:rPr>
+        <w:rFonts w:ascii="Times New Roman" w:eastAsiaTheme="minorHAnsi" w:hAnsi="Times New Roman" w:cs="Times New Roman" w:hint="default"/>
+      </w:rPr>
+    </w:lvl>
+    <w:lvl w:ilvl="1" w:tplc="FFFFFFFF" w:tentative="1">
+      <w:start w:val="1"/>
+      <w:numFmt w:val="bullet"/>
+      <w:lvlText w:val="o"/>
+      <w:lvlJc w:val="left"/>
+      <w:pPr>
+        <w:ind w:left="2016" w:hanging="360"/>
+      </w:pPr>
+      <w:rPr>
+        <w:rFonts w:ascii="Courier New" w:hAnsi="Courier New" w:cs="Courier New" w:hint="default"/>
+      </w:rPr>
+    </w:lvl>
+    <w:lvl w:ilvl="2" w:tplc="FFFFFFFF" w:tentative="1">
+      <w:start w:val="1"/>
+      <w:numFmt w:val="bullet"/>
+      <w:lvlText w:val=""/>
+      <w:lvlJc w:val="left"/>
+      <w:pPr>
+        <w:ind w:left="2736" w:hanging="360"/>
+      </w:pPr>
+      <w:rPr>
+        <w:rFonts w:ascii="Wingdings" w:hAnsi="Wingdings" w:hint="default"/>
+      </w:rPr>
+    </w:lvl>
+    <w:lvl w:ilvl="3" w:tplc="FFFFFFFF" w:tentative="1">
+      <w:start w:val="1"/>
+      <w:numFmt w:val="bullet"/>
+      <w:lvlText w:val=""/>
+      <w:lvlJc w:val="left"/>
+      <w:pPr>
+        <w:ind w:left="3456" w:hanging="360"/>
+      </w:pPr>
+      <w:rPr>
+        <w:rFonts w:ascii="Symbol" w:hAnsi="Symbol" w:hint="default"/>
+      </w:rPr>
+    </w:lvl>
+    <w:lvl w:ilvl="4" w:tplc="FFFFFFFF" w:tentative="1">
+      <w:start w:val="1"/>
+      <w:numFmt w:val="bullet"/>
+      <w:lvlText w:val="o"/>
+      <w:lvlJc w:val="left"/>
+      <w:pPr>
+        <w:ind w:left="4176" w:hanging="360"/>
+      </w:pPr>
+      <w:rPr>
+        <w:rFonts w:ascii="Courier New" w:hAnsi="Courier New" w:cs="Courier New" w:hint="default"/>
+      </w:rPr>
+    </w:lvl>
+    <w:lvl w:ilvl="5" w:tplc="FFFFFFFF" w:tentative="1">
+      <w:start w:val="1"/>
+      <w:numFmt w:val="bullet"/>
+      <w:lvlText w:val=""/>
+      <w:lvlJc w:val="left"/>
+      <w:pPr>
+        <w:ind w:left="4896" w:hanging="360"/>
+      </w:pPr>
+      <w:rPr>
+        <w:rFonts w:ascii="Wingdings" w:hAnsi="Wingdings" w:hint="default"/>
+      </w:rPr>
+    </w:lvl>
+    <w:lvl w:ilvl="6" w:tplc="FFFFFFFF" w:tentative="1">
+      <w:start w:val="1"/>
+      <w:numFmt w:val="bullet"/>
+      <w:lvlText w:val=""/>
+      <w:lvlJc w:val="left"/>
+      <w:pPr>
+        <w:ind w:left="5616" w:hanging="360"/>
+      </w:pPr>
+      <w:rPr>
+        <w:rFonts w:ascii="Symbol" w:hAnsi="Symbol" w:hint="default"/>
+      </w:rPr>
+    </w:lvl>
+    <w:lvl w:ilvl="7" w:tplc="FFFFFFFF" w:tentative="1">
+      <w:start w:val="1"/>
+      <w:numFmt w:val="bullet"/>
+      <w:lvlText w:val="o"/>
+      <w:lvlJc w:val="left"/>
+      <w:pPr>
+        <w:ind w:left="6336" w:hanging="360"/>
+      </w:pPr>
+      <w:rPr>
+        <w:rFonts w:ascii="Courier New" w:hAnsi="Courier New" w:cs="Courier New" w:hint="default"/>
+      </w:rPr>
+    </w:lvl>
+    <w:lvl w:ilvl="8" w:tplc="FFFFFFFF" w:tentative="1">
+      <w:start w:val="1"/>
+      <w:numFmt w:val="bullet"/>
+      <w:lvlText w:val=""/>
+      <w:lvlJc w:val="left"/>
+      <w:pPr>
+        <w:ind w:left="7056" w:hanging="360"/>
+      </w:pPr>
+      <w:rPr>
+        <w:rFonts w:ascii="Wingdings" w:hAnsi="Wingdings" w:hint="default"/>
+      </w:rPr>
+    </w:lvl>
+  </w:abstractNum>
+  <w:abstractNum w:abstractNumId="30" w15:restartNumberingAfterBreak="0">
+    <w:nsid w:val="6BF60178"/>
+    <w:multiLevelType w:val="hybridMultilevel"/>
+    <w:tmpl w:val="A9E8BA4C"/>
+    <w:lvl w:ilvl="0" w:tplc="8D187B18">
+      <w:numFmt w:val="bullet"/>
+      <w:lvlText w:val="-"/>
+      <w:lvlJc w:val="left"/>
+      <w:pPr>
+        <w:ind w:left="936" w:hanging="360"/>
+      </w:pPr>
+      <w:rPr>
+        <w:rFonts w:ascii="Cambria" w:eastAsiaTheme="majorEastAsia" w:hAnsi="Cambria" w:cstheme="majorBidi" w:hint="default"/>
+      </w:rPr>
+    </w:lvl>
+    <w:lvl w:ilvl="1" w:tplc="04090003" w:tentative="1">
+      <w:start w:val="1"/>
+      <w:numFmt w:val="bullet"/>
+      <w:lvlText w:val="o"/>
+      <w:lvlJc w:val="left"/>
+      <w:pPr>
+        <w:ind w:left="1656" w:hanging="360"/>
+      </w:pPr>
+      <w:rPr>
+        <w:rFonts w:ascii="Courier New" w:hAnsi="Courier New" w:cs="Courier New" w:hint="default"/>
+      </w:rPr>
+    </w:lvl>
+    <w:lvl w:ilvl="2" w:tplc="04090005" w:tentative="1">
+      <w:start w:val="1"/>
+      <w:numFmt w:val="bullet"/>
+      <w:lvlText w:val=""/>
+      <w:lvlJc w:val="left"/>
+      <w:pPr>
+        <w:ind w:left="2376" w:hanging="360"/>
+      </w:pPr>
+      <w:rPr>
+        <w:rFonts w:ascii="Wingdings" w:hAnsi="Wingdings" w:hint="default"/>
+      </w:rPr>
+    </w:lvl>
+    <w:lvl w:ilvl="3" w:tplc="04090001" w:tentative="1">
+      <w:start w:val="1"/>
+      <w:numFmt w:val="bullet"/>
+      <w:lvlText w:val=""/>
+      <w:lvlJc w:val="left"/>
+      <w:pPr>
+        <w:ind w:left="3096" w:hanging="360"/>
+      </w:pPr>
+      <w:rPr>
+        <w:rFonts w:ascii="Symbol" w:hAnsi="Symbol" w:hint="default"/>
+      </w:rPr>
+    </w:lvl>
+    <w:lvl w:ilvl="4" w:tplc="04090003" w:tentative="1">
+      <w:start w:val="1"/>
+      <w:numFmt w:val="bullet"/>
+      <w:lvlText w:val="o"/>
+      <w:lvlJc w:val="left"/>
+      <w:pPr>
+        <w:ind w:left="3816" w:hanging="360"/>
+      </w:pPr>
+      <w:rPr>
+        <w:rFonts w:ascii="Courier New" w:hAnsi="Courier New" w:cs="Courier New" w:hint="default"/>
+      </w:rPr>
+    </w:lvl>
+    <w:lvl w:ilvl="5" w:tplc="04090005" w:tentative="1">
+      <w:start w:val="1"/>
+      <w:numFmt w:val="bullet"/>
+      <w:lvlText w:val=""/>
+      <w:lvlJc w:val="left"/>
+      <w:pPr>
+        <w:ind w:left="4536" w:hanging="360"/>
+      </w:pPr>
+      <w:rPr>
+        <w:rFonts w:ascii="Wingdings" w:hAnsi="Wingdings" w:hint="default"/>
+      </w:rPr>
+    </w:lvl>
+    <w:lvl w:ilvl="6" w:tplc="04090001" w:tentative="1">
+      <w:start w:val="1"/>
+      <w:numFmt w:val="bullet"/>
+      <w:lvlText w:val=""/>
+      <w:lvlJc w:val="left"/>
+      <w:pPr>
+        <w:ind w:left="5256" w:hanging="360"/>
+      </w:pPr>
+      <w:rPr>
+        <w:rFonts w:ascii="Symbol" w:hAnsi="Symbol" w:hint="default"/>
+      </w:rPr>
+    </w:lvl>
+    <w:lvl w:ilvl="7" w:tplc="04090003" w:tentative="1">
+      <w:start w:val="1"/>
+      <w:numFmt w:val="bullet"/>
+      <w:lvlText w:val="o"/>
+      <w:lvlJc w:val="left"/>
+      <w:pPr>
+        <w:ind w:left="5976" w:hanging="360"/>
+      </w:pPr>
+      <w:rPr>
+        <w:rFonts w:ascii="Courier New" w:hAnsi="Courier New" w:cs="Courier New" w:hint="default"/>
+      </w:rPr>
+    </w:lvl>
+    <w:lvl w:ilvl="8" w:tplc="04090005" w:tentative="1">
+      <w:start w:val="1"/>
+      <w:numFmt w:val="bullet"/>
+      <w:lvlText w:val=""/>
+      <w:lvlJc w:val="left"/>
+      <w:pPr>
+        <w:ind w:left="6696" w:hanging="360"/>
+      </w:pPr>
+      <w:rPr>
+        <w:rFonts w:ascii="Wingdings" w:hAnsi="Wingdings" w:hint="default"/>
+      </w:rPr>
+    </w:lvl>
+  </w:abstractNum>
+  <w:abstractNum w:abstractNumId="31" w15:restartNumberingAfterBreak="0">
     <w:nsid w:val="71DC4C42"/>
     <w:multiLevelType w:val="hybridMultilevel"/>
     <w:tmpl w:val="9B2ED1BA"/>
@@ -7714,7 +8711,7 @@
       </w:rPr>
     </w:lvl>
   </w:abstractNum>
-  <w:abstractNum w:abstractNumId="25" w15:restartNumberingAfterBreak="0">
+  <w:abstractNum w:abstractNumId="32" w15:restartNumberingAfterBreak="0">
     <w:nsid w:val="786047D7"/>
     <w:multiLevelType w:val="hybridMultilevel"/>
     <w:tmpl w:val="73B2E154"/>
@@ -7827,7 +8824,7 @@
       </w:rPr>
     </w:lvl>
   </w:abstractNum>
-  <w:abstractNum w:abstractNumId="26" w15:restartNumberingAfterBreak="0">
+  <w:abstractNum w:abstractNumId="33" w15:restartNumberingAfterBreak="0">
     <w:nsid w:val="7D0A401A"/>
     <w:multiLevelType w:val="hybridMultilevel"/>
     <w:tmpl w:val="0B0661B0"/>
@@ -7940,7 +8937,7 @@
       </w:rPr>
     </w:lvl>
   </w:abstractNum>
-  <w:abstractNum w:abstractNumId="27" w15:restartNumberingAfterBreak="0">
+  <w:abstractNum w:abstractNumId="34" w15:restartNumberingAfterBreak="0">
     <w:nsid w:val="7E3512A0"/>
     <w:multiLevelType w:val="hybridMultilevel"/>
     <w:tmpl w:val="57C0E79E"/>
@@ -8053,7 +9050,7 @@
       </w:rPr>
     </w:lvl>
   </w:abstractNum>
-  <w:abstractNum w:abstractNumId="28" w15:restartNumberingAfterBreak="0">
+  <w:abstractNum w:abstractNumId="35" w15:restartNumberingAfterBreak="0">
     <w:nsid w:val="7E402C88"/>
     <w:multiLevelType w:val="hybridMultilevel"/>
     <w:tmpl w:val="23501A42"/>
@@ -8167,91 +9164,112 @@
     </w:lvl>
   </w:abstractNum>
   <w:num w:numId="1" w16cid:durableId="427652662">
-    <w:abstractNumId w:val="7"/>
+    <w:abstractNumId w:val="8"/>
   </w:num>
   <w:num w:numId="2" w16cid:durableId="398334779">
-    <w:abstractNumId w:val="22"/>
+    <w:abstractNumId w:val="26"/>
   </w:num>
   <w:num w:numId="3" w16cid:durableId="560991007">
-    <w:abstractNumId w:val="23"/>
+    <w:abstractNumId w:val="28"/>
   </w:num>
   <w:num w:numId="4" w16cid:durableId="518550519">
-    <w:abstractNumId w:val="17"/>
+    <w:abstractNumId w:val="20"/>
   </w:num>
   <w:num w:numId="5" w16cid:durableId="1930577">
-    <w:abstractNumId w:val="25"/>
+    <w:abstractNumId w:val="32"/>
   </w:num>
   <w:num w:numId="6" w16cid:durableId="1924030607">
-    <w:abstractNumId w:val="8"/>
+    <w:abstractNumId w:val="9"/>
   </w:num>
   <w:num w:numId="7" w16cid:durableId="202720919">
     <w:abstractNumId w:val="3"/>
   </w:num>
   <w:num w:numId="8" w16cid:durableId="360398369">
-    <w:abstractNumId w:val="20"/>
+    <w:abstractNumId w:val="24"/>
   </w:num>
   <w:num w:numId="9" w16cid:durableId="1499148601">
-    <w:abstractNumId w:val="21"/>
+    <w:abstractNumId w:val="25"/>
   </w:num>
   <w:num w:numId="10" w16cid:durableId="2116368309">
     <w:abstractNumId w:val="1"/>
   </w:num>
   <w:num w:numId="11" w16cid:durableId="1690712749">
+    <w:abstractNumId w:val="21"/>
+  </w:num>
+  <w:num w:numId="12" w16cid:durableId="134877055">
+    <w:abstractNumId w:val="19"/>
+  </w:num>
+  <w:num w:numId="13" w16cid:durableId="195625032">
+    <w:abstractNumId w:val="35"/>
+  </w:num>
+  <w:num w:numId="14" w16cid:durableId="572467541">
+    <w:abstractNumId w:val="5"/>
+  </w:num>
+  <w:num w:numId="15" w16cid:durableId="1242521792">
+    <w:abstractNumId w:val="7"/>
+  </w:num>
+  <w:num w:numId="16" w16cid:durableId="1862738359">
+    <w:abstractNumId w:val="15"/>
+  </w:num>
+  <w:num w:numId="17" w16cid:durableId="571044836">
+    <w:abstractNumId w:val="23"/>
+  </w:num>
+  <w:num w:numId="18" w16cid:durableId="458493910">
     <w:abstractNumId w:val="18"/>
   </w:num>
-  <w:num w:numId="12" w16cid:durableId="134877055">
-    <w:abstractNumId w:val="16"/>
-  </w:num>
-  <w:num w:numId="13" w16cid:durableId="195625032">
-    <w:abstractNumId w:val="28"/>
-  </w:num>
-  <w:num w:numId="14" w16cid:durableId="572467541">
-    <w:abstractNumId w:val="4"/>
-  </w:num>
-  <w:num w:numId="15" w16cid:durableId="1242521792">
-    <w:abstractNumId w:val="6"/>
-  </w:num>
-  <w:num w:numId="16" w16cid:durableId="1862738359">
-    <w:abstractNumId w:val="13"/>
-  </w:num>
-  <w:num w:numId="17" w16cid:durableId="571044836">
-    <w:abstractNumId w:val="19"/>
-  </w:num>
-  <w:num w:numId="18" w16cid:durableId="458493910">
-    <w:abstractNumId w:val="15"/>
-  </w:num>
   <w:num w:numId="19" w16cid:durableId="257446276">
-    <w:abstractNumId w:val="26"/>
+    <w:abstractNumId w:val="33"/>
   </w:num>
   <w:num w:numId="20" w16cid:durableId="1360011081">
-    <w:abstractNumId w:val="27"/>
+    <w:abstractNumId w:val="34"/>
   </w:num>
   <w:num w:numId="21" w16cid:durableId="1265304199">
-    <w:abstractNumId w:val="11"/>
+    <w:abstractNumId w:val="13"/>
   </w:num>
   <w:num w:numId="22" w16cid:durableId="1561477130">
     <w:abstractNumId w:val="0"/>
   </w:num>
   <w:num w:numId="23" w16cid:durableId="1286158365">
-    <w:abstractNumId w:val="24"/>
+    <w:abstractNumId w:val="31"/>
   </w:num>
   <w:num w:numId="24" w16cid:durableId="511994090">
+    <w:abstractNumId w:val="11"/>
+  </w:num>
+  <w:num w:numId="25" w16cid:durableId="582764765">
     <w:abstractNumId w:val="10"/>
   </w:num>
-  <w:num w:numId="25" w16cid:durableId="582764765">
-    <w:abstractNumId w:val="9"/>
-  </w:num>
   <w:num w:numId="26" w16cid:durableId="1618289169">
-    <w:abstractNumId w:val="12"/>
+    <w:abstractNumId w:val="14"/>
   </w:num>
   <w:num w:numId="27" w16cid:durableId="1501311129">
     <w:abstractNumId w:val="2"/>
   </w:num>
   <w:num w:numId="28" w16cid:durableId="762141973">
-    <w:abstractNumId w:val="14"/>
+    <w:abstractNumId w:val="16"/>
   </w:num>
   <w:num w:numId="29" w16cid:durableId="1330673111">
-    <w:abstractNumId w:val="5"/>
+    <w:abstractNumId w:val="6"/>
+  </w:num>
+  <w:num w:numId="30" w16cid:durableId="1572353979">
+    <w:abstractNumId w:val="30"/>
+  </w:num>
+  <w:num w:numId="31" w16cid:durableId="1511334388">
+    <w:abstractNumId w:val="27"/>
+  </w:num>
+  <w:num w:numId="32" w16cid:durableId="778448984">
+    <w:abstractNumId w:val="17"/>
+  </w:num>
+  <w:num w:numId="33" w16cid:durableId="1183520746">
+    <w:abstractNumId w:val="12"/>
+  </w:num>
+  <w:num w:numId="34" w16cid:durableId="861162496">
+    <w:abstractNumId w:val="22"/>
+  </w:num>
+  <w:num w:numId="35" w16cid:durableId="943466151">
+    <w:abstractNumId w:val="4"/>
+  </w:num>
+  <w:num w:numId="36" w16cid:durableId="817114214">
+    <w:abstractNumId w:val="29"/>
   </w:num>
 </w:numbering>
 </file>

</xml_diff>